<commit_message>
# 작업 기간 - 2025-06-15 ~ 2025-06-20
# 커밋 내용
- 메인화면 디자인 변경 (아이콘 추가, 목록 클릭 시 상세 이동, 전체보기 기능 수정)
- 메인화면 캘린더 개발
- 클릭 시 회의 관리 화면 내 목록 조회
- 회의 관리 목록 클릭 시, 회의 상세 팝업 조회되도록 개발
- 일정 관리 이벤트 클릭 시, 휴가 일정 상세 팝업 개발
- 법인카드 정산서 기안 등록 문제 수정
- 권한 등록 버튼 CSS 문제로 인해 보이지 않는 문제 수정
- 결재 관련 버튼 생성
- 결재 기능 개발
</commit_message>
<xml_diff>
--- a/02.프로젝트/01.인트라넷/01.설계/인트라넷 테이블.docx
+++ b/02.프로젝트/01.인트라넷/01.설계/인트라넷 테이블.docx
@@ -51067,7 +51067,7 @@
             <w:pPr>
               <w:spacing w:line="360" w:lineRule="auto"/>
               <w:rPr>
-                <w:rFonts w:ascii="맑은 고딕" w:eastAsia="맑은 고딕" w:hAnsi="맑은 고딕" w:cs="맑은 고딕" w:hint="eastAsia"/>
+                <w:rFonts w:ascii="맑은 고딕" w:eastAsia="맑은 고딕" w:hAnsi="맑은 고딕" w:cs="맑은 고딕"/>
                 <w:i/>
                 <w:iCs/>
                 <w:sz w:val="16"/>
@@ -53908,2430 +53908,6 @@
           <w:rFonts w:ascii="맑은 고딕" w:eastAsia="맑은 고딕" w:hAnsi="맑은 고딕" w:cs="맑은 고딕"/>
           <w:b/>
           <w:bCs/>
-          <w:i/>
-          <w:iCs/>
-          <w:sz w:val="16"/>
-          <w:szCs w:val="16"/>
-          <w:lang w:eastAsia="ko-KR"/>
-        </w:rPr>
-        <w:br w:type="page"/>
-      </w:r>
-    </w:p>
-    <w:p>
-      <w:pPr>
-        <w:widowControl/>
-        <w:jc w:val="left"/>
-        <w:rPr>
-          <w:rFonts w:ascii="맑은 고딕" w:eastAsia="맑은 고딕" w:hAnsi="맑은 고딕" w:cs="맑은 고딕"/>
-          <w:b/>
-          <w:bCs/>
-          <w:i/>
-          <w:iCs/>
-          <w:sz w:val="16"/>
-          <w:szCs w:val="16"/>
-          <w:lang w:eastAsia="ko-KR"/>
-        </w:rPr>
-      </w:pPr>
-      <w:r>
-        <w:rPr>
-          <w:rFonts w:ascii="맑은 고딕" w:eastAsia="맑은 고딕" w:hAnsi="맑은 고딕" w:cs="맑은 고딕" w:hint="eastAsia"/>
-          <w:b/>
-          <w:bCs/>
-          <w:i/>
-          <w:iCs/>
-          <w:sz w:val="16"/>
-          <w:szCs w:val="16"/>
-          <w:lang w:eastAsia="ko-KR"/>
-        </w:rPr>
-        <w:lastRenderedPageBreak/>
-        <w:t xml:space="preserve"># </w:t>
-      </w:r>
-      <w:r>
-        <w:rPr>
-          <w:rFonts w:ascii="맑은 고딕" w:eastAsia="맑은 고딕" w:hAnsi="맑은 고딕" w:cs="맑은 고딕" w:hint="eastAsia"/>
-          <w:b/>
-          <w:bCs/>
-          <w:i/>
-          <w:iCs/>
-          <w:sz w:val="16"/>
-          <w:szCs w:val="16"/>
-          <w:lang w:eastAsia="ko-KR"/>
-        </w:rPr>
-        <w:t>오류 이력</w:t>
-      </w:r>
-      <w:r>
-        <w:rPr>
-          <w:rFonts w:ascii="맑은 고딕" w:eastAsia="맑은 고딕" w:hAnsi="맑은 고딕" w:cs="맑은 고딕" w:hint="eastAsia"/>
-          <w:b/>
-          <w:bCs/>
-          <w:i/>
-          <w:iCs/>
-          <w:sz w:val="16"/>
-          <w:szCs w:val="16"/>
-          <w:lang w:eastAsia="ko-KR"/>
-        </w:rPr>
-        <w:t xml:space="preserve"> (</w:t>
-      </w:r>
-      <w:r>
-        <w:rPr>
-          <w:rFonts w:ascii="맑은 고딕" w:eastAsia="맑은 고딕" w:hAnsi="맑은 고딕" w:cs="맑은 고딕" w:hint="eastAsia"/>
-          <w:b/>
-          <w:bCs/>
-          <w:i/>
-          <w:iCs/>
-          <w:sz w:val="16"/>
-          <w:szCs w:val="16"/>
-          <w:lang w:eastAsia="ko-KR"/>
-        </w:rPr>
-        <w:t>ERROR</w:t>
-      </w:r>
-      <w:r>
-        <w:rPr>
-          <w:rFonts w:ascii="맑은 고딕" w:eastAsia="맑은 고딕" w:hAnsi="맑은 고딕" w:cs="맑은 고딕"/>
-          <w:b/>
-          <w:bCs/>
-          <w:i/>
-          <w:iCs/>
-          <w:sz w:val="16"/>
-          <w:szCs w:val="16"/>
-          <w:lang w:eastAsia="ko-KR"/>
-        </w:rPr>
-        <w:t>_</w:t>
-      </w:r>
-      <w:r>
-        <w:rPr>
-          <w:rFonts w:ascii="맑은 고딕" w:eastAsia="맑은 고딕" w:hAnsi="맑은 고딕" w:cs="맑은 고딕" w:hint="eastAsia"/>
-          <w:b/>
-          <w:bCs/>
-          <w:i/>
-          <w:iCs/>
-          <w:sz w:val="16"/>
-          <w:szCs w:val="16"/>
-          <w:lang w:eastAsia="ko-KR"/>
-        </w:rPr>
-        <w:t>LOG)</w:t>
-      </w:r>
-    </w:p>
-    <w:p>
-      <w:pPr>
-        <w:pStyle w:val="a6"/>
-        <w:widowControl/>
-        <w:numPr>
-          <w:ilvl w:val="0"/>
-          <w:numId w:val="1"/>
-        </w:numPr>
-        <w:ind w:leftChars="0"/>
-        <w:jc w:val="left"/>
-        <w:rPr>
-          <w:rFonts w:ascii="맑은 고딕" w:eastAsia="맑은 고딕" w:hAnsi="맑은 고딕" w:cs="맑은 고딕"/>
-          <w:b/>
-          <w:bCs/>
-          <w:i/>
-          <w:iCs/>
-          <w:sz w:val="16"/>
-          <w:szCs w:val="16"/>
-          <w:lang w:eastAsia="ko-KR"/>
-        </w:rPr>
-      </w:pPr>
-      <w:r>
-        <w:rPr>
-          <w:rFonts w:ascii="맑은 고딕" w:eastAsia="맑은 고딕" w:hAnsi="맑은 고딕" w:cs="맑은 고딕" w:hint="eastAsia"/>
-          <w:i/>
-          <w:iCs/>
-          <w:sz w:val="16"/>
-          <w:szCs w:val="16"/>
-          <w:lang w:eastAsia="ko-KR"/>
-        </w:rPr>
-        <w:t>시스템 동작 중 발생하는 에러를 저장하는 테이블</w:t>
-      </w:r>
-    </w:p>
-    <w:p>
-      <w:pPr>
-        <w:widowControl/>
-        <w:jc w:val="left"/>
-        <w:rPr>
-          <w:rFonts w:ascii="맑은 고딕" w:eastAsia="맑은 고딕" w:hAnsi="맑은 고딕" w:cs="맑은 고딕"/>
-          <w:b/>
-          <w:bCs/>
-          <w:i/>
-          <w:iCs/>
-          <w:sz w:val="16"/>
-          <w:szCs w:val="16"/>
-          <w:lang w:eastAsia="ko-KR"/>
-        </w:rPr>
-      </w:pPr>
-    </w:p>
-    <w:tbl>
-      <w:tblPr>
-        <w:tblStyle w:val="a3"/>
-        <w:tblW w:w="0" w:type="auto"/>
-        <w:tblLook w:val="04A0" w:firstRow="1" w:lastRow="0" w:firstColumn="1" w:lastColumn="0" w:noHBand="0" w:noVBand="1"/>
-      </w:tblPr>
-      <w:tblGrid>
-        <w:gridCol w:w="1664"/>
-        <w:gridCol w:w="1687"/>
-        <w:gridCol w:w="1734"/>
-        <w:gridCol w:w="1142"/>
-        <w:gridCol w:w="2069"/>
-      </w:tblGrid>
-      <w:tr>
-        <w:tc>
-          <w:tcPr>
-            <w:tcW w:w="1677" w:type="dxa"/>
-          </w:tcPr>
-          <w:p>
-            <w:pPr>
-              <w:spacing w:line="360" w:lineRule="auto"/>
-              <w:rPr>
-                <w:rFonts w:ascii="맑은 고딕" w:eastAsia="맑은 고딕" w:hAnsi="맑은 고딕" w:cs="맑은 고딕"/>
-                <w:b/>
-                <w:bCs/>
-                <w:i/>
-                <w:iCs/>
-                <w:sz w:val="16"/>
-                <w:szCs w:val="16"/>
-                <w:lang w:eastAsia="ko-KR"/>
-              </w:rPr>
-            </w:pPr>
-            <w:r>
-              <w:rPr>
-                <w:rFonts w:ascii="맑은 고딕" w:eastAsia="맑은 고딕" w:hAnsi="맑은 고딕" w:cs="맑은 고딕" w:hint="eastAsia"/>
-                <w:b/>
-                <w:bCs/>
-                <w:i/>
-                <w:iCs/>
-                <w:sz w:val="16"/>
-                <w:szCs w:val="16"/>
-                <w:lang w:eastAsia="ko-KR"/>
-              </w:rPr>
-              <w:t>명칭</w:t>
-            </w:r>
-          </w:p>
-        </w:tc>
-        <w:tc>
-          <w:tcPr>
-            <w:tcW w:w="1693" w:type="dxa"/>
-          </w:tcPr>
-          <w:p>
-            <w:pPr>
-              <w:spacing w:line="360" w:lineRule="auto"/>
-              <w:rPr>
-                <w:rFonts w:ascii="맑은 고딕" w:eastAsia="맑은 고딕" w:hAnsi="맑은 고딕" w:cs="맑은 고딕"/>
-                <w:b/>
-                <w:bCs/>
-                <w:i/>
-                <w:iCs/>
-                <w:sz w:val="16"/>
-                <w:szCs w:val="16"/>
-                <w:lang w:eastAsia="ko-KR"/>
-              </w:rPr>
-            </w:pPr>
-            <w:r>
-              <w:rPr>
-                <w:rFonts w:ascii="맑은 고딕" w:eastAsia="맑은 고딕" w:hAnsi="맑은 고딕" w:cs="맑은 고딕" w:hint="eastAsia"/>
-                <w:b/>
-                <w:bCs/>
-                <w:i/>
-                <w:iCs/>
-                <w:sz w:val="16"/>
-                <w:szCs w:val="16"/>
-                <w:lang w:eastAsia="ko-KR"/>
-              </w:rPr>
-              <w:t>타입</w:t>
-            </w:r>
-          </w:p>
-        </w:tc>
-        <w:tc>
-          <w:tcPr>
-            <w:tcW w:w="1672" w:type="dxa"/>
-          </w:tcPr>
-          <w:p>
-            <w:pPr>
-              <w:spacing w:line="360" w:lineRule="auto"/>
-              <w:rPr>
-                <w:rFonts w:ascii="맑은 고딕" w:eastAsia="맑은 고딕" w:hAnsi="맑은 고딕" w:cs="맑은 고딕"/>
-                <w:b/>
-                <w:bCs/>
-                <w:i/>
-                <w:iCs/>
-                <w:sz w:val="16"/>
-                <w:szCs w:val="16"/>
-                <w:lang w:eastAsia="ko-KR"/>
-              </w:rPr>
-            </w:pPr>
-            <w:r>
-              <w:rPr>
-                <w:rFonts w:ascii="맑은 고딕" w:eastAsia="맑은 고딕" w:hAnsi="맑은 고딕" w:cs="맑은 고딕" w:hint="eastAsia"/>
-                <w:b/>
-                <w:bCs/>
-                <w:i/>
-                <w:iCs/>
-                <w:sz w:val="16"/>
-                <w:szCs w:val="16"/>
-                <w:lang w:eastAsia="ko-KR"/>
-              </w:rPr>
-              <w:t>예시</w:t>
-            </w:r>
-          </w:p>
-        </w:tc>
-        <w:tc>
-          <w:tcPr>
-            <w:tcW w:w="1149" w:type="dxa"/>
-          </w:tcPr>
-          <w:p>
-            <w:pPr>
-              <w:spacing w:line="360" w:lineRule="auto"/>
-              <w:rPr>
-                <w:rFonts w:ascii="맑은 고딕" w:eastAsia="맑은 고딕" w:hAnsi="맑은 고딕" w:cs="맑은 고딕"/>
-                <w:b/>
-                <w:bCs/>
-                <w:i/>
-                <w:iCs/>
-                <w:sz w:val="16"/>
-                <w:szCs w:val="16"/>
-                <w:lang w:eastAsia="ko-KR"/>
-              </w:rPr>
-            </w:pPr>
-            <w:r>
-              <w:rPr>
-                <w:rFonts w:ascii="맑은 고딕" w:eastAsia="맑은 고딕" w:hAnsi="맑은 고딕" w:cs="맑은 고딕" w:hint="eastAsia"/>
-                <w:b/>
-                <w:bCs/>
-                <w:i/>
-                <w:iCs/>
-                <w:sz w:val="16"/>
-                <w:szCs w:val="16"/>
-                <w:lang w:eastAsia="ko-KR"/>
-              </w:rPr>
-              <w:t>제약조건</w:t>
-            </w:r>
-          </w:p>
-        </w:tc>
-        <w:tc>
-          <w:tcPr>
-            <w:tcW w:w="2105" w:type="dxa"/>
-          </w:tcPr>
-          <w:p>
-            <w:pPr>
-              <w:spacing w:line="360" w:lineRule="auto"/>
-              <w:rPr>
-                <w:rFonts w:ascii="맑은 고딕" w:eastAsia="맑은 고딕" w:hAnsi="맑은 고딕" w:cs="맑은 고딕"/>
-                <w:b/>
-                <w:bCs/>
-                <w:i/>
-                <w:iCs/>
-                <w:sz w:val="16"/>
-                <w:szCs w:val="16"/>
-                <w:lang w:eastAsia="ko-KR"/>
-              </w:rPr>
-            </w:pPr>
-            <w:r>
-              <w:rPr>
-                <w:rFonts w:ascii="맑은 고딕" w:eastAsia="맑은 고딕" w:hAnsi="맑은 고딕" w:cs="맑은 고딕" w:hint="eastAsia"/>
-                <w:b/>
-                <w:bCs/>
-                <w:i/>
-                <w:iCs/>
-                <w:sz w:val="16"/>
-                <w:szCs w:val="16"/>
-                <w:lang w:eastAsia="ko-KR"/>
-              </w:rPr>
-              <w:t>비고</w:t>
-            </w:r>
-          </w:p>
-        </w:tc>
-      </w:tr>
-      <w:tr>
-        <w:tc>
-          <w:tcPr>
-            <w:tcW w:w="1677" w:type="dxa"/>
-          </w:tcPr>
-          <w:p>
-            <w:pPr>
-              <w:spacing w:line="360" w:lineRule="auto"/>
-              <w:rPr>
-                <w:rFonts w:ascii="맑은 고딕" w:eastAsia="맑은 고딕" w:hAnsi="맑은 고딕" w:cs="맑은 고딕"/>
-                <w:i/>
-                <w:iCs/>
-                <w:sz w:val="16"/>
-                <w:szCs w:val="16"/>
-                <w:lang w:eastAsia="ko-KR"/>
-              </w:rPr>
-            </w:pPr>
-            <w:r>
-              <w:rPr>
-                <w:rFonts w:ascii="맑은 고딕" w:eastAsia="맑은 고딕" w:hAnsi="맑은 고딕" w:cs="맑은 고딕" w:hint="eastAsia"/>
-                <w:i/>
-                <w:iCs/>
-                <w:sz w:val="16"/>
-                <w:szCs w:val="16"/>
-                <w:lang w:eastAsia="ko-KR"/>
-              </w:rPr>
-              <w:t>EMP_IDX</w:t>
-            </w:r>
-          </w:p>
-        </w:tc>
-        <w:tc>
-          <w:tcPr>
-            <w:tcW w:w="1693" w:type="dxa"/>
-          </w:tcPr>
-          <w:p>
-            <w:pPr>
-              <w:spacing w:line="360" w:lineRule="auto"/>
-              <w:rPr>
-                <w:rFonts w:ascii="맑은 고딕" w:eastAsia="맑은 고딕" w:hAnsi="맑은 고딕" w:cs="맑은 고딕"/>
-                <w:i/>
-                <w:iCs/>
-                <w:sz w:val="16"/>
-                <w:szCs w:val="16"/>
-                <w:lang w:eastAsia="ko-KR"/>
-              </w:rPr>
-            </w:pPr>
-            <w:r>
-              <w:rPr>
-                <w:rFonts w:ascii="맑은 고딕" w:eastAsia="맑은 고딕" w:hAnsi="맑은 고딕" w:cs="맑은 고딕" w:hint="eastAsia"/>
-                <w:i/>
-                <w:iCs/>
-                <w:sz w:val="16"/>
-                <w:szCs w:val="16"/>
-                <w:lang w:eastAsia="ko-KR"/>
-              </w:rPr>
-              <w:t>VARCHAR2(20)</w:t>
-            </w:r>
-          </w:p>
-        </w:tc>
-        <w:tc>
-          <w:tcPr>
-            <w:tcW w:w="1672" w:type="dxa"/>
-          </w:tcPr>
-          <w:p>
-            <w:pPr>
-              <w:spacing w:line="360" w:lineRule="auto"/>
-              <w:rPr>
-                <w:rFonts w:ascii="맑은 고딕" w:eastAsia="맑은 고딕" w:hAnsi="맑은 고딕" w:cs="맑은 고딕"/>
-                <w:i/>
-                <w:iCs/>
-                <w:sz w:val="16"/>
-                <w:szCs w:val="16"/>
-                <w:lang w:eastAsia="ko-KR"/>
-              </w:rPr>
-            </w:pPr>
-            <w:r>
-              <w:rPr>
-                <w:rFonts w:ascii="맑은 고딕" w:eastAsia="맑은 고딕" w:hAnsi="맑은 고딕" w:cs="맑은 고딕" w:hint="eastAsia"/>
-                <w:i/>
-                <w:iCs/>
-                <w:sz w:val="16"/>
-                <w:szCs w:val="16"/>
-                <w:lang w:eastAsia="ko-KR"/>
-              </w:rPr>
-              <w:t>EMP_0001</w:t>
-            </w:r>
-          </w:p>
-        </w:tc>
-        <w:tc>
-          <w:tcPr>
-            <w:tcW w:w="1149" w:type="dxa"/>
-          </w:tcPr>
-          <w:p>
-            <w:pPr>
-              <w:spacing w:line="360" w:lineRule="auto"/>
-              <w:rPr>
-                <w:rFonts w:ascii="맑은 고딕" w:eastAsia="맑은 고딕" w:hAnsi="맑은 고딕" w:cs="맑은 고딕"/>
-                <w:i/>
-                <w:iCs/>
-                <w:sz w:val="16"/>
-                <w:szCs w:val="16"/>
-                <w:lang w:eastAsia="ko-KR"/>
-              </w:rPr>
-            </w:pPr>
-            <w:r>
-              <w:rPr>
-                <w:rFonts w:ascii="맑은 고딕" w:eastAsia="맑은 고딕" w:hAnsi="맑은 고딕" w:cs="맑은 고딕" w:hint="eastAsia"/>
-                <w:i/>
-                <w:iCs/>
-                <w:sz w:val="16"/>
-                <w:szCs w:val="16"/>
-                <w:lang w:eastAsia="ko-KR"/>
-              </w:rPr>
-              <w:t>FK</w:t>
-            </w:r>
-          </w:p>
-        </w:tc>
-        <w:tc>
-          <w:tcPr>
-            <w:tcW w:w="2105" w:type="dxa"/>
-          </w:tcPr>
-          <w:p>
-            <w:pPr>
-              <w:spacing w:line="360" w:lineRule="auto"/>
-              <w:rPr>
-                <w:rFonts w:ascii="맑은 고딕" w:eastAsia="맑은 고딕" w:hAnsi="맑은 고딕" w:cs="맑은 고딕"/>
-                <w:i/>
-                <w:iCs/>
-                <w:sz w:val="16"/>
-                <w:szCs w:val="16"/>
-                <w:lang w:eastAsia="ko-KR"/>
-              </w:rPr>
-            </w:pPr>
-            <w:r>
-              <w:rPr>
-                <w:rFonts w:ascii="맑은 고딕" w:eastAsia="맑은 고딕" w:hAnsi="맑은 고딕" w:cs="맑은 고딕" w:hint="eastAsia"/>
-                <w:i/>
-                <w:iCs/>
-                <w:sz w:val="16"/>
-                <w:szCs w:val="16"/>
-                <w:lang w:eastAsia="ko-KR"/>
-              </w:rPr>
-              <w:t>접속자 IDX</w:t>
-            </w:r>
-          </w:p>
-        </w:tc>
-      </w:tr>
-      <w:tr>
-        <w:tc>
-          <w:tcPr>
-            <w:tcW w:w="1677" w:type="dxa"/>
-          </w:tcPr>
-          <w:p>
-            <w:pPr>
-              <w:spacing w:line="360" w:lineRule="auto"/>
-              <w:rPr>
-                <w:rFonts w:ascii="맑은 고딕" w:eastAsia="맑은 고딕" w:hAnsi="맑은 고딕" w:cs="맑은 고딕"/>
-                <w:i/>
-                <w:iCs/>
-                <w:sz w:val="16"/>
-                <w:szCs w:val="16"/>
-                <w:lang w:eastAsia="ko-KR"/>
-              </w:rPr>
-            </w:pPr>
-            <w:r>
-              <w:rPr>
-                <w:rFonts w:ascii="맑은 고딕" w:eastAsia="맑은 고딕" w:hAnsi="맑은 고딕" w:cs="맑은 고딕" w:hint="eastAsia"/>
-                <w:i/>
-                <w:iCs/>
-                <w:sz w:val="16"/>
-                <w:szCs w:val="16"/>
-                <w:lang w:eastAsia="ko-KR"/>
-              </w:rPr>
-              <w:t>MAPPING_ID</w:t>
-            </w:r>
-          </w:p>
-        </w:tc>
-        <w:tc>
-          <w:tcPr>
-            <w:tcW w:w="1693" w:type="dxa"/>
-          </w:tcPr>
-          <w:p>
-            <w:pPr>
-              <w:spacing w:line="360" w:lineRule="auto"/>
-              <w:rPr>
-                <w:rFonts w:ascii="맑은 고딕" w:eastAsia="맑은 고딕" w:hAnsi="맑은 고딕" w:cs="맑은 고딕"/>
-                <w:i/>
-                <w:iCs/>
-                <w:sz w:val="16"/>
-                <w:szCs w:val="16"/>
-                <w:lang w:eastAsia="ko-KR"/>
-              </w:rPr>
-            </w:pPr>
-            <w:r>
-              <w:rPr>
-                <w:rFonts w:ascii="맑은 고딕" w:eastAsia="맑은 고딕" w:hAnsi="맑은 고딕" w:cs="맑은 고딕" w:hint="eastAsia"/>
-                <w:i/>
-                <w:iCs/>
-                <w:sz w:val="16"/>
-                <w:szCs w:val="16"/>
-                <w:lang w:eastAsia="ko-KR"/>
-              </w:rPr>
-              <w:t>V</w:t>
-            </w:r>
-            <w:r>
-              <w:rPr>
-                <w:rFonts w:ascii="맑은 고딕" w:eastAsia="맑은 고딕" w:hAnsi="맑은 고딕" w:cs="맑은 고딕"/>
-                <w:i/>
-                <w:iCs/>
-                <w:sz w:val="16"/>
-                <w:szCs w:val="16"/>
-                <w:lang w:eastAsia="ko-KR"/>
-              </w:rPr>
-              <w:t>ARCHAR2(</w:t>
-            </w:r>
-            <w:r>
-              <w:rPr>
-                <w:rFonts w:ascii="맑은 고딕" w:eastAsia="맑은 고딕" w:hAnsi="맑은 고딕" w:cs="맑은 고딕" w:hint="eastAsia"/>
-                <w:i/>
-                <w:iCs/>
-                <w:sz w:val="16"/>
-                <w:szCs w:val="16"/>
-                <w:lang w:eastAsia="ko-KR"/>
-              </w:rPr>
-              <w:t>4</w:t>
-            </w:r>
-            <w:r>
-              <w:rPr>
-                <w:rFonts w:ascii="맑은 고딕" w:eastAsia="맑은 고딕" w:hAnsi="맑은 고딕" w:cs="맑은 고딕"/>
-                <w:i/>
-                <w:iCs/>
-                <w:sz w:val="16"/>
-                <w:szCs w:val="16"/>
-                <w:lang w:eastAsia="ko-KR"/>
-              </w:rPr>
-              <w:t>0)</w:t>
-            </w:r>
-          </w:p>
-        </w:tc>
-        <w:tc>
-          <w:tcPr>
-            <w:tcW w:w="1672" w:type="dxa"/>
-          </w:tcPr>
-          <w:p>
-            <w:pPr>
-              <w:spacing w:line="360" w:lineRule="auto"/>
-              <w:rPr>
-                <w:rFonts w:ascii="맑은 고딕" w:eastAsia="맑은 고딕" w:hAnsi="맑은 고딕" w:cs="맑은 고딕"/>
-                <w:i/>
-                <w:iCs/>
-                <w:sz w:val="16"/>
-                <w:szCs w:val="16"/>
-                <w:lang w:eastAsia="ko-KR"/>
-              </w:rPr>
-            </w:pPr>
-            <w:r>
-              <w:rPr>
-                <w:rFonts w:ascii="맑은 고딕" w:eastAsia="맑은 고딕" w:hAnsi="맑은 고딕" w:cs="맑은 고딕" w:hint="eastAsia"/>
-                <w:i/>
-                <w:iCs/>
-                <w:sz w:val="16"/>
-                <w:szCs w:val="16"/>
-                <w:lang w:eastAsia="ko-KR"/>
-              </w:rPr>
-              <w:t>/</w:t>
-            </w:r>
-            <w:r>
-              <w:rPr>
-                <w:rFonts w:ascii="맑은 고딕" w:eastAsia="맑은 고딕" w:hAnsi="맑은 고딕" w:cs="맑은 고딕"/>
-                <w:i/>
-                <w:iCs/>
-                <w:sz w:val="16"/>
-                <w:szCs w:val="16"/>
-                <w:lang w:eastAsia="ko-KR"/>
-              </w:rPr>
-              <w:t>intrEmpInqy1010.do</w:t>
-            </w:r>
-          </w:p>
-        </w:tc>
-        <w:tc>
-          <w:tcPr>
-            <w:tcW w:w="1149" w:type="dxa"/>
-          </w:tcPr>
-          <w:p>
-            <w:pPr>
-              <w:spacing w:line="360" w:lineRule="auto"/>
-              <w:rPr>
-                <w:rFonts w:ascii="맑은 고딕" w:eastAsia="맑은 고딕" w:hAnsi="맑은 고딕" w:cs="맑은 고딕"/>
-                <w:i/>
-                <w:iCs/>
-                <w:sz w:val="16"/>
-                <w:szCs w:val="16"/>
-                <w:lang w:eastAsia="ko-KR"/>
-              </w:rPr>
-            </w:pPr>
-            <w:r>
-              <w:rPr>
-                <w:rFonts w:ascii="맑은 고딕" w:eastAsia="맑은 고딕" w:hAnsi="맑은 고딕" w:cs="맑은 고딕" w:hint="eastAsia"/>
-                <w:i/>
-                <w:iCs/>
-                <w:sz w:val="16"/>
-                <w:szCs w:val="16"/>
-                <w:lang w:eastAsia="ko-KR"/>
-              </w:rPr>
-              <w:t>FK</w:t>
-            </w:r>
-          </w:p>
-        </w:tc>
-        <w:tc>
-          <w:tcPr>
-            <w:tcW w:w="2105" w:type="dxa"/>
-          </w:tcPr>
-          <w:p>
-            <w:pPr>
-              <w:spacing w:line="360" w:lineRule="auto"/>
-              <w:rPr>
-                <w:rFonts w:ascii="맑은 고딕" w:eastAsia="맑은 고딕" w:hAnsi="맑은 고딕" w:cs="맑은 고딕"/>
-                <w:i/>
-                <w:iCs/>
-                <w:sz w:val="16"/>
-                <w:szCs w:val="16"/>
-                <w:lang w:eastAsia="ko-KR"/>
-              </w:rPr>
-            </w:pPr>
-            <w:r>
-              <w:rPr>
-                <w:rFonts w:ascii="맑은 고딕" w:eastAsia="맑은 고딕" w:hAnsi="맑은 고딕" w:cs="맑은 고딕" w:hint="eastAsia"/>
-                <w:i/>
-                <w:iCs/>
-                <w:sz w:val="16"/>
-                <w:szCs w:val="16"/>
-                <w:lang w:eastAsia="ko-KR"/>
-              </w:rPr>
-              <w:t>매핑 주소</w:t>
-            </w:r>
-          </w:p>
-        </w:tc>
-      </w:tr>
-      <w:tr>
-        <w:tc>
-          <w:tcPr>
-            <w:tcW w:w="1677" w:type="dxa"/>
-          </w:tcPr>
-          <w:p>
-            <w:pPr>
-              <w:spacing w:line="360" w:lineRule="auto"/>
-              <w:rPr>
-                <w:rFonts w:ascii="맑은 고딕" w:eastAsia="맑은 고딕" w:hAnsi="맑은 고딕" w:cs="맑은 고딕"/>
-                <w:i/>
-                <w:iCs/>
-                <w:sz w:val="16"/>
-                <w:szCs w:val="16"/>
-                <w:lang w:eastAsia="ko-KR"/>
-              </w:rPr>
-            </w:pPr>
-            <w:r>
-              <w:rPr>
-                <w:rFonts w:ascii="맑은 고딕" w:eastAsia="맑은 고딕" w:hAnsi="맑은 고딕" w:cs="맑은 고딕" w:hint="eastAsia"/>
-                <w:i/>
-                <w:iCs/>
-                <w:sz w:val="16"/>
-                <w:szCs w:val="16"/>
-                <w:lang w:eastAsia="ko-KR"/>
-              </w:rPr>
-              <w:t>IP_ADDR</w:t>
-            </w:r>
-          </w:p>
-        </w:tc>
-        <w:tc>
-          <w:tcPr>
-            <w:tcW w:w="1693" w:type="dxa"/>
-          </w:tcPr>
-          <w:p>
-            <w:pPr>
-              <w:spacing w:line="360" w:lineRule="auto"/>
-              <w:rPr>
-                <w:rFonts w:ascii="맑은 고딕" w:eastAsia="맑은 고딕" w:hAnsi="맑은 고딕" w:cs="맑은 고딕"/>
-                <w:i/>
-                <w:iCs/>
-                <w:sz w:val="16"/>
-                <w:szCs w:val="16"/>
-                <w:lang w:eastAsia="ko-KR"/>
-              </w:rPr>
-            </w:pPr>
-            <w:r>
-              <w:rPr>
-                <w:rFonts w:ascii="맑은 고딕" w:eastAsia="맑은 고딕" w:hAnsi="맑은 고딕" w:cs="맑은 고딕" w:hint="eastAsia"/>
-                <w:i/>
-                <w:iCs/>
-                <w:sz w:val="16"/>
-                <w:szCs w:val="16"/>
-                <w:lang w:eastAsia="ko-KR"/>
-              </w:rPr>
-              <w:t>VARCHAR2(</w:t>
-            </w:r>
-            <w:r>
-              <w:rPr>
-                <w:rFonts w:ascii="맑은 고딕" w:eastAsia="맑은 고딕" w:hAnsi="맑은 고딕" w:cs="맑은 고딕" w:hint="eastAsia"/>
-                <w:i/>
-                <w:iCs/>
-                <w:sz w:val="16"/>
-                <w:szCs w:val="16"/>
-                <w:lang w:eastAsia="ko-KR"/>
-              </w:rPr>
-              <w:t>2</w:t>
-            </w:r>
-            <w:r>
-              <w:rPr>
-                <w:rFonts w:ascii="맑은 고딕" w:eastAsia="맑은 고딕" w:hAnsi="맑은 고딕" w:cs="맑은 고딕" w:hint="eastAsia"/>
-                <w:i/>
-                <w:iCs/>
-                <w:sz w:val="16"/>
-                <w:szCs w:val="16"/>
-                <w:lang w:eastAsia="ko-KR"/>
-              </w:rPr>
-              <w:t>0)</w:t>
-            </w:r>
-          </w:p>
-        </w:tc>
-        <w:tc>
-          <w:tcPr>
-            <w:tcW w:w="1672" w:type="dxa"/>
-          </w:tcPr>
-          <w:p>
-            <w:pPr>
-              <w:spacing w:line="360" w:lineRule="auto"/>
-              <w:rPr>
-                <w:rFonts w:ascii="맑은 고딕" w:eastAsia="맑은 고딕" w:hAnsi="맑은 고딕" w:cs="맑은 고딕"/>
-                <w:i/>
-                <w:iCs/>
-                <w:sz w:val="16"/>
-                <w:szCs w:val="16"/>
-                <w:lang w:eastAsia="ko-KR"/>
-              </w:rPr>
-            </w:pPr>
-            <w:r>
-              <w:rPr>
-                <w:rFonts w:ascii="맑은 고딕" w:eastAsia="맑은 고딕" w:hAnsi="맑은 고딕" w:cs="맑은 고딕" w:hint="eastAsia"/>
-                <w:i/>
-                <w:iCs/>
-                <w:sz w:val="16"/>
-                <w:szCs w:val="16"/>
-                <w:lang w:eastAsia="ko-KR"/>
-              </w:rPr>
-              <w:t>10.129.0.1</w:t>
-            </w:r>
-          </w:p>
-        </w:tc>
-        <w:tc>
-          <w:tcPr>
-            <w:tcW w:w="1149" w:type="dxa"/>
-          </w:tcPr>
-          <w:p>
-            <w:pPr>
-              <w:spacing w:line="360" w:lineRule="auto"/>
-              <w:rPr>
-                <w:rFonts w:ascii="맑은 고딕" w:eastAsia="맑은 고딕" w:hAnsi="맑은 고딕" w:cs="맑은 고딕"/>
-                <w:i/>
-                <w:iCs/>
-                <w:sz w:val="16"/>
-                <w:szCs w:val="16"/>
-                <w:lang w:eastAsia="ko-KR"/>
-              </w:rPr>
-            </w:pPr>
-          </w:p>
-        </w:tc>
-        <w:tc>
-          <w:tcPr>
-            <w:tcW w:w="2105" w:type="dxa"/>
-          </w:tcPr>
-          <w:p>
-            <w:pPr>
-              <w:spacing w:line="360" w:lineRule="auto"/>
-              <w:rPr>
-                <w:rFonts w:ascii="맑은 고딕" w:eastAsia="맑은 고딕" w:hAnsi="맑은 고딕" w:cs="맑은 고딕"/>
-                <w:i/>
-                <w:iCs/>
-                <w:sz w:val="16"/>
-                <w:szCs w:val="16"/>
-                <w:lang w:eastAsia="ko-KR"/>
-              </w:rPr>
-            </w:pPr>
-            <w:r>
-              <w:rPr>
-                <w:rFonts w:ascii="맑은 고딕" w:eastAsia="맑은 고딕" w:hAnsi="맑은 고딕" w:cs="맑은 고딕" w:hint="eastAsia"/>
-                <w:i/>
-                <w:iCs/>
-                <w:sz w:val="16"/>
-                <w:szCs w:val="16"/>
-                <w:lang w:eastAsia="ko-KR"/>
-              </w:rPr>
-              <w:t>접속자 IP</w:t>
-            </w:r>
-          </w:p>
-        </w:tc>
-      </w:tr>
-      <w:tr>
-        <w:tc>
-          <w:tcPr>
-            <w:tcW w:w="1677" w:type="dxa"/>
-          </w:tcPr>
-          <w:p>
-            <w:pPr>
-              <w:spacing w:line="360" w:lineRule="auto"/>
-              <w:rPr>
-                <w:rFonts w:ascii="맑은 고딕" w:eastAsia="맑은 고딕" w:hAnsi="맑은 고딕" w:cs="맑은 고딕"/>
-                <w:i/>
-                <w:iCs/>
-                <w:sz w:val="16"/>
-                <w:szCs w:val="16"/>
-                <w:lang w:eastAsia="ko-KR"/>
-              </w:rPr>
-            </w:pPr>
-            <w:r>
-              <w:rPr>
-                <w:rFonts w:ascii="맑은 고딕" w:eastAsia="맑은 고딕" w:hAnsi="맑은 고딕" w:cs="맑은 고딕" w:hint="eastAsia"/>
-                <w:i/>
-                <w:iCs/>
-                <w:sz w:val="16"/>
-                <w:szCs w:val="16"/>
-                <w:lang w:eastAsia="ko-KR"/>
-              </w:rPr>
-              <w:t>ERROR_MSG</w:t>
-            </w:r>
-          </w:p>
-        </w:tc>
-        <w:tc>
-          <w:tcPr>
-            <w:tcW w:w="1693" w:type="dxa"/>
-          </w:tcPr>
-          <w:p>
-            <w:pPr>
-              <w:spacing w:line="360" w:lineRule="auto"/>
-              <w:rPr>
-                <w:rFonts w:ascii="맑은 고딕" w:eastAsia="맑은 고딕" w:hAnsi="맑은 고딕" w:cs="맑은 고딕"/>
-                <w:i/>
-                <w:iCs/>
-                <w:sz w:val="16"/>
-                <w:szCs w:val="16"/>
-                <w:lang w:eastAsia="ko-KR"/>
-              </w:rPr>
-            </w:pPr>
-            <w:r>
-              <w:rPr>
-                <w:rFonts w:ascii="맑은 고딕" w:eastAsia="맑은 고딕" w:hAnsi="맑은 고딕" w:cs="맑은 고딕" w:hint="eastAsia"/>
-                <w:i/>
-                <w:iCs/>
-                <w:sz w:val="16"/>
-                <w:szCs w:val="16"/>
-                <w:lang w:eastAsia="ko-KR"/>
-              </w:rPr>
-              <w:t>CLOB</w:t>
-            </w:r>
-          </w:p>
-        </w:tc>
-        <w:tc>
-          <w:tcPr>
-            <w:tcW w:w="1672" w:type="dxa"/>
-          </w:tcPr>
-          <w:p>
-            <w:pPr>
-              <w:spacing w:line="360" w:lineRule="auto"/>
-              <w:rPr>
-                <w:rFonts w:ascii="맑은 고딕" w:eastAsia="맑은 고딕" w:hAnsi="맑은 고딕" w:cs="맑은 고딕"/>
-                <w:i/>
-                <w:iCs/>
-                <w:sz w:val="16"/>
-                <w:szCs w:val="16"/>
-                <w:lang w:eastAsia="ko-KR"/>
-              </w:rPr>
-            </w:pPr>
-          </w:p>
-        </w:tc>
-        <w:tc>
-          <w:tcPr>
-            <w:tcW w:w="1149" w:type="dxa"/>
-          </w:tcPr>
-          <w:p>
-            <w:pPr>
-              <w:spacing w:line="360" w:lineRule="auto"/>
-              <w:rPr>
-                <w:rFonts w:ascii="맑은 고딕" w:eastAsia="맑은 고딕" w:hAnsi="맑은 고딕" w:cs="맑은 고딕"/>
-                <w:i/>
-                <w:iCs/>
-                <w:sz w:val="16"/>
-                <w:szCs w:val="16"/>
-                <w:lang w:eastAsia="ko-KR"/>
-              </w:rPr>
-            </w:pPr>
-          </w:p>
-        </w:tc>
-        <w:tc>
-          <w:tcPr>
-            <w:tcW w:w="2105" w:type="dxa"/>
-          </w:tcPr>
-          <w:p>
-            <w:pPr>
-              <w:spacing w:line="360" w:lineRule="auto"/>
-              <w:rPr>
-                <w:rFonts w:ascii="맑은 고딕" w:eastAsia="맑은 고딕" w:hAnsi="맑은 고딕" w:cs="맑은 고딕"/>
-                <w:i/>
-                <w:iCs/>
-                <w:sz w:val="16"/>
-                <w:szCs w:val="16"/>
-                <w:lang w:eastAsia="ko-KR"/>
-              </w:rPr>
-            </w:pPr>
-            <w:r>
-              <w:rPr>
-                <w:rFonts w:ascii="맑은 고딕" w:eastAsia="맑은 고딕" w:hAnsi="맑은 고딕" w:cs="맑은 고딕" w:hint="eastAsia"/>
-                <w:i/>
-                <w:iCs/>
-                <w:sz w:val="16"/>
-                <w:szCs w:val="16"/>
-                <w:lang w:eastAsia="ko-KR"/>
-              </w:rPr>
-              <w:t>오류 메시지</w:t>
-            </w:r>
-          </w:p>
-        </w:tc>
-      </w:tr>
-      <w:tr>
-        <w:tc>
-          <w:tcPr>
-            <w:tcW w:w="1677" w:type="dxa"/>
-          </w:tcPr>
-          <w:p>
-            <w:pPr>
-              <w:spacing w:line="360" w:lineRule="auto"/>
-              <w:rPr>
-                <w:rFonts w:ascii="맑은 고딕" w:eastAsia="맑은 고딕" w:hAnsi="맑은 고딕" w:cs="맑은 고딕"/>
-                <w:i/>
-                <w:iCs/>
-                <w:sz w:val="16"/>
-                <w:szCs w:val="16"/>
-                <w:lang w:eastAsia="ko-KR"/>
-              </w:rPr>
-            </w:pPr>
-            <w:r>
-              <w:rPr>
-                <w:rFonts w:ascii="맑은 고딕" w:eastAsia="맑은 고딕" w:hAnsi="맑은 고딕" w:cs="맑은 고딕" w:hint="eastAsia"/>
-                <w:i/>
-                <w:iCs/>
-                <w:sz w:val="16"/>
-                <w:szCs w:val="16"/>
-                <w:lang w:eastAsia="ko-KR"/>
-              </w:rPr>
-              <w:t>REG_DT</w:t>
-            </w:r>
-          </w:p>
-        </w:tc>
-        <w:tc>
-          <w:tcPr>
-            <w:tcW w:w="1693" w:type="dxa"/>
-          </w:tcPr>
-          <w:p>
-            <w:pPr>
-              <w:spacing w:line="360" w:lineRule="auto"/>
-              <w:rPr>
-                <w:rFonts w:ascii="맑은 고딕" w:eastAsia="맑은 고딕" w:hAnsi="맑은 고딕" w:cs="맑은 고딕"/>
-                <w:i/>
-                <w:iCs/>
-                <w:sz w:val="16"/>
-                <w:szCs w:val="16"/>
-                <w:lang w:eastAsia="ko-KR"/>
-              </w:rPr>
-            </w:pPr>
-            <w:r>
-              <w:rPr>
-                <w:rFonts w:ascii="맑은 고딕" w:eastAsia="맑은 고딕" w:hAnsi="맑은 고딕" w:cs="맑은 고딕" w:hint="eastAsia"/>
-                <w:i/>
-                <w:iCs/>
-                <w:sz w:val="16"/>
-                <w:szCs w:val="16"/>
-                <w:lang w:eastAsia="ko-KR"/>
-              </w:rPr>
-              <w:t>VARCHAR2(10)</w:t>
-            </w:r>
-          </w:p>
-        </w:tc>
-        <w:tc>
-          <w:tcPr>
-            <w:tcW w:w="1672" w:type="dxa"/>
-          </w:tcPr>
-          <w:p>
-            <w:pPr>
-              <w:spacing w:line="360" w:lineRule="auto"/>
-              <w:rPr>
-                <w:rFonts w:ascii="맑은 고딕" w:eastAsia="맑은 고딕" w:hAnsi="맑은 고딕" w:cs="맑은 고딕"/>
-                <w:i/>
-                <w:iCs/>
-                <w:sz w:val="16"/>
-                <w:szCs w:val="16"/>
-                <w:lang w:eastAsia="ko-KR"/>
-              </w:rPr>
-            </w:pPr>
-            <w:r>
-              <w:rPr>
-                <w:rFonts w:ascii="맑은 고딕" w:eastAsia="맑은 고딕" w:hAnsi="맑은 고딕" w:cs="맑은 고딕" w:hint="eastAsia"/>
-                <w:i/>
-                <w:iCs/>
-                <w:sz w:val="16"/>
-                <w:szCs w:val="16"/>
-                <w:lang w:eastAsia="ko-KR"/>
-              </w:rPr>
-              <w:t>20250101</w:t>
-            </w:r>
-          </w:p>
-        </w:tc>
-        <w:tc>
-          <w:tcPr>
-            <w:tcW w:w="1149" w:type="dxa"/>
-          </w:tcPr>
-          <w:p>
-            <w:pPr>
-              <w:spacing w:line="360" w:lineRule="auto"/>
-              <w:jc w:val="left"/>
-              <w:rPr>
-                <w:rFonts w:ascii="맑은 고딕" w:eastAsia="맑은 고딕" w:hAnsi="맑은 고딕" w:cs="맑은 고딕"/>
-                <w:i/>
-                <w:iCs/>
-                <w:sz w:val="16"/>
-                <w:szCs w:val="16"/>
-                <w:lang w:eastAsia="ko-KR"/>
-              </w:rPr>
-            </w:pPr>
-          </w:p>
-        </w:tc>
-        <w:tc>
-          <w:tcPr>
-            <w:tcW w:w="2105" w:type="dxa"/>
-          </w:tcPr>
-          <w:p>
-            <w:pPr>
-              <w:spacing w:line="360" w:lineRule="auto"/>
-              <w:rPr>
-                <w:rFonts w:ascii="맑은 고딕" w:eastAsia="맑은 고딕" w:hAnsi="맑은 고딕" w:cs="맑은 고딕"/>
-                <w:i/>
-                <w:iCs/>
-                <w:sz w:val="16"/>
-                <w:szCs w:val="16"/>
-                <w:lang w:eastAsia="ko-KR"/>
-              </w:rPr>
-            </w:pPr>
-            <w:r>
-              <w:rPr>
-                <w:rFonts w:ascii="맑은 고딕" w:eastAsia="맑은 고딕" w:hAnsi="맑은 고딕" w:cs="맑은 고딕" w:hint="eastAsia"/>
-                <w:i/>
-                <w:iCs/>
-                <w:sz w:val="16"/>
-                <w:szCs w:val="16"/>
-                <w:lang w:eastAsia="ko-KR"/>
-              </w:rPr>
-              <w:t>오류</w:t>
-            </w:r>
-            <w:r>
-              <w:rPr>
-                <w:rFonts w:ascii="맑은 고딕" w:eastAsia="맑은 고딕" w:hAnsi="맑은 고딕" w:cs="맑은 고딕" w:hint="eastAsia"/>
-                <w:i/>
-                <w:iCs/>
-                <w:sz w:val="16"/>
-                <w:szCs w:val="16"/>
-                <w:lang w:eastAsia="ko-KR"/>
-              </w:rPr>
-              <w:t xml:space="preserve"> 일자</w:t>
-            </w:r>
-          </w:p>
-        </w:tc>
-      </w:tr>
-      <w:tr>
-        <w:tc>
-          <w:tcPr>
-            <w:tcW w:w="1677" w:type="dxa"/>
-          </w:tcPr>
-          <w:p>
-            <w:pPr>
-              <w:spacing w:line="360" w:lineRule="auto"/>
-              <w:rPr>
-                <w:rFonts w:ascii="맑은 고딕" w:eastAsia="맑은 고딕" w:hAnsi="맑은 고딕" w:cs="맑은 고딕"/>
-                <w:i/>
-                <w:iCs/>
-                <w:sz w:val="16"/>
-                <w:szCs w:val="16"/>
-                <w:lang w:eastAsia="ko-KR"/>
-              </w:rPr>
-            </w:pPr>
-            <w:r>
-              <w:rPr>
-                <w:rFonts w:ascii="맑은 고딕" w:eastAsia="맑은 고딕" w:hAnsi="맑은 고딕" w:cs="맑은 고딕" w:hint="eastAsia"/>
-                <w:i/>
-                <w:iCs/>
-                <w:sz w:val="16"/>
-                <w:szCs w:val="16"/>
-                <w:lang w:eastAsia="ko-KR"/>
-              </w:rPr>
-              <w:t>REG_TM</w:t>
-            </w:r>
-          </w:p>
-        </w:tc>
-        <w:tc>
-          <w:tcPr>
-            <w:tcW w:w="1693" w:type="dxa"/>
-          </w:tcPr>
-          <w:p>
-            <w:pPr>
-              <w:spacing w:line="360" w:lineRule="auto"/>
-              <w:rPr>
-                <w:rFonts w:ascii="맑은 고딕" w:eastAsia="맑은 고딕" w:hAnsi="맑은 고딕" w:cs="맑은 고딕"/>
-                <w:i/>
-                <w:iCs/>
-                <w:sz w:val="16"/>
-                <w:szCs w:val="16"/>
-                <w:lang w:eastAsia="ko-KR"/>
-              </w:rPr>
-            </w:pPr>
-            <w:r>
-              <w:rPr>
-                <w:rFonts w:ascii="맑은 고딕" w:eastAsia="맑은 고딕" w:hAnsi="맑은 고딕" w:cs="맑은 고딕" w:hint="eastAsia"/>
-                <w:i/>
-                <w:iCs/>
-                <w:sz w:val="16"/>
-                <w:szCs w:val="16"/>
-                <w:lang w:eastAsia="ko-KR"/>
-              </w:rPr>
-              <w:t>V</w:t>
-            </w:r>
-            <w:r>
-              <w:rPr>
-                <w:rFonts w:ascii="맑은 고딕" w:eastAsia="맑은 고딕" w:hAnsi="맑은 고딕" w:cs="맑은 고딕"/>
-                <w:i/>
-                <w:iCs/>
-                <w:sz w:val="16"/>
-                <w:szCs w:val="16"/>
-                <w:lang w:eastAsia="ko-KR"/>
-              </w:rPr>
-              <w:t>ARCHAR2(</w:t>
-            </w:r>
-            <w:r>
-              <w:rPr>
-                <w:rFonts w:ascii="맑은 고딕" w:eastAsia="맑은 고딕" w:hAnsi="맑은 고딕" w:cs="맑은 고딕" w:hint="eastAsia"/>
-                <w:i/>
-                <w:iCs/>
-                <w:sz w:val="16"/>
-                <w:szCs w:val="16"/>
-                <w:lang w:eastAsia="ko-KR"/>
-              </w:rPr>
-              <w:t>1</w:t>
-            </w:r>
-            <w:r>
-              <w:rPr>
-                <w:rFonts w:ascii="맑은 고딕" w:eastAsia="맑은 고딕" w:hAnsi="맑은 고딕" w:cs="맑은 고딕"/>
-                <w:i/>
-                <w:iCs/>
-                <w:sz w:val="16"/>
-                <w:szCs w:val="16"/>
-                <w:lang w:eastAsia="ko-KR"/>
-              </w:rPr>
-              <w:t>0)</w:t>
-            </w:r>
-          </w:p>
-        </w:tc>
-        <w:tc>
-          <w:tcPr>
-            <w:tcW w:w="1672" w:type="dxa"/>
-          </w:tcPr>
-          <w:p>
-            <w:pPr>
-              <w:spacing w:line="360" w:lineRule="auto"/>
-              <w:rPr>
-                <w:rFonts w:ascii="맑은 고딕" w:eastAsia="맑은 고딕" w:hAnsi="맑은 고딕" w:cs="맑은 고딕"/>
-                <w:i/>
-                <w:iCs/>
-                <w:sz w:val="16"/>
-                <w:szCs w:val="16"/>
-                <w:lang w:eastAsia="ko-KR"/>
-              </w:rPr>
-            </w:pPr>
-            <w:r>
-              <w:rPr>
-                <w:rFonts w:ascii="맑은 고딕" w:eastAsia="맑은 고딕" w:hAnsi="맑은 고딕" w:cs="맑은 고딕" w:hint="eastAsia"/>
-                <w:i/>
-                <w:iCs/>
-                <w:sz w:val="16"/>
-                <w:szCs w:val="16"/>
-                <w:lang w:eastAsia="ko-KR"/>
-              </w:rPr>
-              <w:t>000000</w:t>
-            </w:r>
-          </w:p>
-        </w:tc>
-        <w:tc>
-          <w:tcPr>
-            <w:tcW w:w="1149" w:type="dxa"/>
-          </w:tcPr>
-          <w:p>
-            <w:pPr>
-              <w:spacing w:line="360" w:lineRule="auto"/>
-              <w:jc w:val="left"/>
-              <w:rPr>
-                <w:rFonts w:ascii="맑은 고딕" w:eastAsia="맑은 고딕" w:hAnsi="맑은 고딕" w:cs="맑은 고딕"/>
-                <w:i/>
-                <w:iCs/>
-                <w:sz w:val="16"/>
-                <w:szCs w:val="16"/>
-                <w:lang w:eastAsia="ko-KR"/>
-              </w:rPr>
-            </w:pPr>
-          </w:p>
-        </w:tc>
-        <w:tc>
-          <w:tcPr>
-            <w:tcW w:w="2105" w:type="dxa"/>
-          </w:tcPr>
-          <w:p>
-            <w:pPr>
-              <w:spacing w:line="360" w:lineRule="auto"/>
-              <w:rPr>
-                <w:rFonts w:ascii="맑은 고딕" w:eastAsia="맑은 고딕" w:hAnsi="맑은 고딕" w:cs="맑은 고딕"/>
-                <w:i/>
-                <w:iCs/>
-                <w:sz w:val="16"/>
-                <w:szCs w:val="16"/>
-                <w:lang w:eastAsia="ko-KR"/>
-              </w:rPr>
-            </w:pPr>
-            <w:r>
-              <w:rPr>
-                <w:rFonts w:ascii="맑은 고딕" w:eastAsia="맑은 고딕" w:hAnsi="맑은 고딕" w:cs="맑은 고딕" w:hint="eastAsia"/>
-                <w:i/>
-                <w:iCs/>
-                <w:sz w:val="16"/>
-                <w:szCs w:val="16"/>
-                <w:lang w:eastAsia="ko-KR"/>
-              </w:rPr>
-              <w:t>오류</w:t>
-            </w:r>
-            <w:r>
-              <w:rPr>
-                <w:rFonts w:ascii="맑은 고딕" w:eastAsia="맑은 고딕" w:hAnsi="맑은 고딕" w:cs="맑은 고딕" w:hint="eastAsia"/>
-                <w:i/>
-                <w:iCs/>
-                <w:sz w:val="16"/>
-                <w:szCs w:val="16"/>
-                <w:lang w:eastAsia="ko-KR"/>
-              </w:rPr>
-              <w:t xml:space="preserve"> 시간</w:t>
-            </w:r>
-          </w:p>
-        </w:tc>
-      </w:tr>
-      <w:tr>
-        <w:tc>
-          <w:tcPr>
-            <w:tcW w:w="1677" w:type="dxa"/>
-          </w:tcPr>
-          <w:p>
-            <w:pPr>
-              <w:spacing w:line="360" w:lineRule="auto"/>
-              <w:rPr>
-                <w:rFonts w:ascii="맑은 고딕" w:eastAsia="맑은 고딕" w:hAnsi="맑은 고딕" w:cs="맑은 고딕"/>
-                <w:i/>
-                <w:iCs/>
-                <w:sz w:val="16"/>
-                <w:szCs w:val="16"/>
-                <w:lang w:eastAsia="ko-KR"/>
-              </w:rPr>
-            </w:pPr>
-            <w:r>
-              <w:rPr>
-                <w:rFonts w:ascii="맑은 고딕" w:eastAsia="맑은 고딕" w:hAnsi="맑은 고딕" w:cs="맑은 고딕" w:hint="eastAsia"/>
-                <w:i/>
-                <w:iCs/>
-                <w:sz w:val="16"/>
-                <w:szCs w:val="16"/>
-                <w:lang w:eastAsia="ko-KR"/>
-              </w:rPr>
-              <w:t>USE_YN</w:t>
-            </w:r>
-          </w:p>
-        </w:tc>
-        <w:tc>
-          <w:tcPr>
-            <w:tcW w:w="1693" w:type="dxa"/>
-          </w:tcPr>
-          <w:p>
-            <w:pPr>
-              <w:spacing w:line="360" w:lineRule="auto"/>
-              <w:rPr>
-                <w:rFonts w:ascii="맑은 고딕" w:eastAsia="맑은 고딕" w:hAnsi="맑은 고딕" w:cs="맑은 고딕"/>
-                <w:i/>
-                <w:iCs/>
-                <w:sz w:val="16"/>
-                <w:szCs w:val="16"/>
-                <w:lang w:eastAsia="ko-KR"/>
-              </w:rPr>
-            </w:pPr>
-            <w:r>
-              <w:rPr>
-                <w:rFonts w:ascii="맑은 고딕" w:eastAsia="맑은 고딕" w:hAnsi="맑은 고딕" w:cs="맑은 고딕" w:hint="eastAsia"/>
-                <w:i/>
-                <w:iCs/>
-                <w:sz w:val="16"/>
-                <w:szCs w:val="16"/>
-                <w:lang w:eastAsia="ko-KR"/>
-              </w:rPr>
-              <w:t>VARCHAR2(1)</w:t>
-            </w:r>
-          </w:p>
-        </w:tc>
-        <w:tc>
-          <w:tcPr>
-            <w:tcW w:w="1672" w:type="dxa"/>
-          </w:tcPr>
-          <w:p>
-            <w:pPr>
-              <w:spacing w:line="360" w:lineRule="auto"/>
-              <w:rPr>
-                <w:rFonts w:ascii="맑은 고딕" w:eastAsia="맑은 고딕" w:hAnsi="맑은 고딕" w:cs="맑은 고딕"/>
-                <w:i/>
-                <w:iCs/>
-                <w:sz w:val="16"/>
-                <w:szCs w:val="16"/>
-                <w:lang w:eastAsia="ko-KR"/>
-              </w:rPr>
-            </w:pPr>
-            <w:r>
-              <w:rPr>
-                <w:rFonts w:ascii="맑은 고딕" w:eastAsia="맑은 고딕" w:hAnsi="맑은 고딕" w:cs="맑은 고딕" w:hint="eastAsia"/>
-                <w:i/>
-                <w:iCs/>
-                <w:sz w:val="16"/>
-                <w:szCs w:val="16"/>
-                <w:lang w:eastAsia="ko-KR"/>
-              </w:rPr>
-              <w:t>Y</w:t>
-            </w:r>
-          </w:p>
-        </w:tc>
-        <w:tc>
-          <w:tcPr>
-            <w:tcW w:w="1149" w:type="dxa"/>
-          </w:tcPr>
-          <w:p>
-            <w:pPr>
-              <w:spacing w:line="360" w:lineRule="auto"/>
-              <w:jc w:val="left"/>
-              <w:rPr>
-                <w:rFonts w:ascii="맑은 고딕" w:eastAsia="맑은 고딕" w:hAnsi="맑은 고딕" w:cs="맑은 고딕"/>
-                <w:i/>
-                <w:iCs/>
-                <w:sz w:val="16"/>
-                <w:szCs w:val="16"/>
-                <w:lang w:eastAsia="ko-KR"/>
-              </w:rPr>
-            </w:pPr>
-          </w:p>
-        </w:tc>
-        <w:tc>
-          <w:tcPr>
-            <w:tcW w:w="2105" w:type="dxa"/>
-          </w:tcPr>
-          <w:p>
-            <w:pPr>
-              <w:spacing w:line="360" w:lineRule="auto"/>
-              <w:rPr>
-                <w:rFonts w:ascii="맑은 고딕" w:eastAsia="맑은 고딕" w:hAnsi="맑은 고딕" w:cs="맑은 고딕"/>
-                <w:i/>
-                <w:iCs/>
-                <w:sz w:val="16"/>
-                <w:szCs w:val="16"/>
-                <w:lang w:eastAsia="ko-KR"/>
-              </w:rPr>
-            </w:pPr>
-            <w:r>
-              <w:rPr>
-                <w:rFonts w:ascii="맑은 고딕" w:eastAsia="맑은 고딕" w:hAnsi="맑은 고딕" w:cs="맑은 고딕" w:hint="eastAsia"/>
-                <w:i/>
-                <w:iCs/>
-                <w:sz w:val="16"/>
-                <w:szCs w:val="16"/>
-                <w:lang w:eastAsia="ko-KR"/>
-              </w:rPr>
-              <w:t>사용 여부</w:t>
-            </w:r>
-          </w:p>
-        </w:tc>
-      </w:tr>
-      <w:tr>
-        <w:tc>
-          <w:tcPr>
-            <w:tcW w:w="1677" w:type="dxa"/>
-          </w:tcPr>
-          <w:p>
-            <w:pPr>
-              <w:spacing w:line="360" w:lineRule="auto"/>
-              <w:rPr>
-                <w:rFonts w:ascii="맑은 고딕" w:eastAsia="맑은 고딕" w:hAnsi="맑은 고딕" w:cs="맑은 고딕"/>
-                <w:i/>
-                <w:iCs/>
-                <w:sz w:val="16"/>
-                <w:szCs w:val="16"/>
-                <w:lang w:eastAsia="ko-KR"/>
-              </w:rPr>
-            </w:pPr>
-            <w:r>
-              <w:rPr>
-                <w:rFonts w:ascii="맑은 고딕" w:eastAsia="맑은 고딕" w:hAnsi="맑은 고딕" w:cs="맑은 고딕" w:hint="eastAsia"/>
-                <w:i/>
-                <w:iCs/>
-                <w:sz w:val="16"/>
-                <w:szCs w:val="16"/>
-                <w:lang w:eastAsia="ko-KR"/>
-              </w:rPr>
-              <w:t>D</w:t>
-            </w:r>
-            <w:r>
-              <w:rPr>
-                <w:rFonts w:ascii="맑은 고딕" w:eastAsia="맑은 고딕" w:hAnsi="맑은 고딕" w:cs="맑은 고딕"/>
-                <w:i/>
-                <w:iCs/>
-                <w:sz w:val="16"/>
-                <w:szCs w:val="16"/>
-                <w:lang w:eastAsia="ko-KR"/>
-              </w:rPr>
-              <w:t>ISP_ORDER</w:t>
-            </w:r>
-          </w:p>
-        </w:tc>
-        <w:tc>
-          <w:tcPr>
-            <w:tcW w:w="1693" w:type="dxa"/>
-          </w:tcPr>
-          <w:p>
-            <w:pPr>
-              <w:spacing w:line="360" w:lineRule="auto"/>
-              <w:rPr>
-                <w:rFonts w:ascii="맑은 고딕" w:eastAsia="맑은 고딕" w:hAnsi="맑은 고딕" w:cs="맑은 고딕"/>
-                <w:i/>
-                <w:iCs/>
-                <w:sz w:val="16"/>
-                <w:szCs w:val="16"/>
-                <w:lang w:eastAsia="ko-KR"/>
-              </w:rPr>
-            </w:pPr>
-            <w:r>
-              <w:rPr>
-                <w:rFonts w:ascii="맑은 고딕" w:eastAsia="맑은 고딕" w:hAnsi="맑은 고딕" w:cs="맑은 고딕" w:hint="eastAsia"/>
-                <w:i/>
-                <w:iCs/>
-                <w:sz w:val="16"/>
-                <w:szCs w:val="16"/>
-                <w:lang w:eastAsia="ko-KR"/>
-              </w:rPr>
-              <w:t>VARCHAR2</w:t>
-            </w:r>
-            <w:r>
-              <w:rPr>
-                <w:rFonts w:ascii="맑은 고딕" w:eastAsia="맑은 고딕" w:hAnsi="맑은 고딕" w:cs="맑은 고딕"/>
-                <w:i/>
-                <w:iCs/>
-                <w:sz w:val="16"/>
-                <w:szCs w:val="16"/>
-                <w:lang w:eastAsia="ko-KR"/>
-              </w:rPr>
-              <w:t>(</w:t>
-            </w:r>
-            <w:r>
-              <w:rPr>
-                <w:rFonts w:ascii="맑은 고딕" w:eastAsia="맑은 고딕" w:hAnsi="맑은 고딕" w:cs="맑은 고딕" w:hint="eastAsia"/>
-                <w:i/>
-                <w:iCs/>
-                <w:sz w:val="16"/>
-                <w:szCs w:val="16"/>
-                <w:lang w:eastAsia="ko-KR"/>
-              </w:rPr>
-              <w:t>10</w:t>
-            </w:r>
-            <w:r>
-              <w:rPr>
-                <w:rFonts w:ascii="맑은 고딕" w:eastAsia="맑은 고딕" w:hAnsi="맑은 고딕" w:cs="맑은 고딕"/>
-                <w:i/>
-                <w:iCs/>
-                <w:sz w:val="16"/>
-                <w:szCs w:val="16"/>
-                <w:lang w:eastAsia="ko-KR"/>
-              </w:rPr>
-              <w:t>)</w:t>
-            </w:r>
-          </w:p>
-        </w:tc>
-        <w:tc>
-          <w:tcPr>
-            <w:tcW w:w="1672" w:type="dxa"/>
-          </w:tcPr>
-          <w:p>
-            <w:pPr>
-              <w:spacing w:line="360" w:lineRule="auto"/>
-              <w:rPr>
-                <w:rFonts w:ascii="맑은 고딕" w:eastAsia="맑은 고딕" w:hAnsi="맑은 고딕" w:cs="맑은 고딕"/>
-                <w:i/>
-                <w:iCs/>
-                <w:sz w:val="16"/>
-                <w:szCs w:val="16"/>
-                <w:lang w:eastAsia="ko-KR"/>
-              </w:rPr>
-            </w:pPr>
-          </w:p>
-        </w:tc>
-        <w:tc>
-          <w:tcPr>
-            <w:tcW w:w="1149" w:type="dxa"/>
-          </w:tcPr>
-          <w:p>
-            <w:pPr>
-              <w:spacing w:line="360" w:lineRule="auto"/>
-              <w:rPr>
-                <w:rFonts w:ascii="맑은 고딕" w:eastAsia="맑은 고딕" w:hAnsi="맑은 고딕" w:cs="맑은 고딕"/>
-                <w:i/>
-                <w:iCs/>
-                <w:sz w:val="16"/>
-                <w:szCs w:val="16"/>
-                <w:lang w:eastAsia="ko-KR"/>
-              </w:rPr>
-            </w:pPr>
-          </w:p>
-        </w:tc>
-        <w:tc>
-          <w:tcPr>
-            <w:tcW w:w="2105" w:type="dxa"/>
-          </w:tcPr>
-          <w:p>
-            <w:pPr>
-              <w:spacing w:line="360" w:lineRule="auto"/>
-              <w:rPr>
-                <w:rFonts w:ascii="맑은 고딕" w:eastAsia="맑은 고딕" w:hAnsi="맑은 고딕" w:cs="맑은 고딕"/>
-                <w:i/>
-                <w:iCs/>
-                <w:sz w:val="16"/>
-                <w:szCs w:val="16"/>
-                <w:lang w:eastAsia="ko-KR"/>
-              </w:rPr>
-            </w:pPr>
-            <w:r>
-              <w:rPr>
-                <w:rFonts w:ascii="맑은 고딕" w:eastAsia="맑은 고딕" w:hAnsi="맑은 고딕" w:cs="맑은 고딕" w:hint="eastAsia"/>
-                <w:i/>
-                <w:iCs/>
-                <w:sz w:val="16"/>
-                <w:szCs w:val="16"/>
-                <w:lang w:eastAsia="ko-KR"/>
-              </w:rPr>
-              <w:t>조회 순서</w:t>
-            </w:r>
-          </w:p>
-        </w:tc>
-      </w:tr>
-      <w:tr>
-        <w:tc>
-          <w:tcPr>
-            <w:tcW w:w="1677" w:type="dxa"/>
-          </w:tcPr>
-          <w:p>
-            <w:pPr>
-              <w:spacing w:line="360" w:lineRule="auto"/>
-              <w:rPr>
-                <w:rFonts w:ascii="맑은 고딕" w:eastAsia="맑은 고딕" w:hAnsi="맑은 고딕" w:cs="맑은 고딕"/>
-                <w:i/>
-                <w:iCs/>
-                <w:sz w:val="16"/>
-                <w:szCs w:val="16"/>
-                <w:lang w:eastAsia="ko-KR"/>
-              </w:rPr>
-            </w:pPr>
-            <w:r>
-              <w:rPr>
-                <w:rFonts w:ascii="맑은 고딕" w:eastAsia="맑은 고딕" w:hAnsi="맑은 고딕" w:cs="맑은 고딕" w:hint="eastAsia"/>
-                <w:i/>
-                <w:iCs/>
-                <w:sz w:val="16"/>
-                <w:szCs w:val="16"/>
-                <w:lang w:eastAsia="ko-KR"/>
-              </w:rPr>
-              <w:t>R</w:t>
-            </w:r>
-            <w:r>
-              <w:rPr>
-                <w:rFonts w:ascii="맑은 고딕" w:eastAsia="맑은 고딕" w:hAnsi="맑은 고딕" w:cs="맑은 고딕"/>
-                <w:i/>
-                <w:iCs/>
-                <w:sz w:val="16"/>
-                <w:szCs w:val="16"/>
-                <w:lang w:eastAsia="ko-KR"/>
-              </w:rPr>
-              <w:t>EMARK</w:t>
-            </w:r>
-          </w:p>
-        </w:tc>
-        <w:tc>
-          <w:tcPr>
-            <w:tcW w:w="1693" w:type="dxa"/>
-          </w:tcPr>
-          <w:p>
-            <w:pPr>
-              <w:spacing w:line="360" w:lineRule="auto"/>
-              <w:rPr>
-                <w:rFonts w:ascii="맑은 고딕" w:eastAsia="맑은 고딕" w:hAnsi="맑은 고딕" w:cs="맑은 고딕"/>
-                <w:i/>
-                <w:iCs/>
-                <w:sz w:val="16"/>
-                <w:szCs w:val="16"/>
-                <w:lang w:eastAsia="ko-KR"/>
-              </w:rPr>
-            </w:pPr>
-            <w:r>
-              <w:rPr>
-                <w:rFonts w:ascii="맑은 고딕" w:eastAsia="맑은 고딕" w:hAnsi="맑은 고딕" w:cs="맑은 고딕" w:hint="eastAsia"/>
-                <w:i/>
-                <w:iCs/>
-                <w:sz w:val="16"/>
-                <w:szCs w:val="16"/>
-                <w:lang w:eastAsia="ko-KR"/>
-              </w:rPr>
-              <w:t>V</w:t>
-            </w:r>
-            <w:r>
-              <w:rPr>
-                <w:rFonts w:ascii="맑은 고딕" w:eastAsia="맑은 고딕" w:hAnsi="맑은 고딕" w:cs="맑은 고딕"/>
-                <w:i/>
-                <w:iCs/>
-                <w:sz w:val="16"/>
-                <w:szCs w:val="16"/>
-                <w:lang w:eastAsia="ko-KR"/>
-              </w:rPr>
-              <w:t>ARCHAR2(2000)</w:t>
-            </w:r>
-          </w:p>
-        </w:tc>
-        <w:tc>
-          <w:tcPr>
-            <w:tcW w:w="1672" w:type="dxa"/>
-          </w:tcPr>
-          <w:p>
-            <w:pPr>
-              <w:spacing w:line="360" w:lineRule="auto"/>
-              <w:rPr>
-                <w:rFonts w:ascii="맑은 고딕" w:eastAsia="맑은 고딕" w:hAnsi="맑은 고딕" w:cs="맑은 고딕"/>
-                <w:i/>
-                <w:iCs/>
-                <w:sz w:val="16"/>
-                <w:szCs w:val="16"/>
-                <w:lang w:eastAsia="ko-KR"/>
-              </w:rPr>
-            </w:pPr>
-          </w:p>
-        </w:tc>
-        <w:tc>
-          <w:tcPr>
-            <w:tcW w:w="1149" w:type="dxa"/>
-          </w:tcPr>
-          <w:p>
-            <w:pPr>
-              <w:spacing w:line="360" w:lineRule="auto"/>
-              <w:rPr>
-                <w:rFonts w:ascii="맑은 고딕" w:eastAsia="맑은 고딕" w:hAnsi="맑은 고딕" w:cs="맑은 고딕"/>
-                <w:i/>
-                <w:iCs/>
-                <w:sz w:val="16"/>
-                <w:szCs w:val="16"/>
-                <w:lang w:eastAsia="ko-KR"/>
-              </w:rPr>
-            </w:pPr>
-          </w:p>
-        </w:tc>
-        <w:tc>
-          <w:tcPr>
-            <w:tcW w:w="2105" w:type="dxa"/>
-          </w:tcPr>
-          <w:p>
-            <w:pPr>
-              <w:spacing w:line="360" w:lineRule="auto"/>
-              <w:rPr>
-                <w:rFonts w:ascii="맑은 고딕" w:eastAsia="맑은 고딕" w:hAnsi="맑은 고딕" w:cs="맑은 고딕"/>
-                <w:i/>
-                <w:iCs/>
-                <w:sz w:val="16"/>
-                <w:szCs w:val="16"/>
-                <w:lang w:eastAsia="ko-KR"/>
-              </w:rPr>
-            </w:pPr>
-            <w:r>
-              <w:rPr>
-                <w:rFonts w:ascii="맑은 고딕" w:eastAsia="맑은 고딕" w:hAnsi="맑은 고딕" w:cs="맑은 고딕" w:hint="eastAsia"/>
-                <w:i/>
-                <w:iCs/>
-                <w:sz w:val="16"/>
-                <w:szCs w:val="16"/>
-                <w:lang w:eastAsia="ko-KR"/>
-              </w:rPr>
-              <w:t>비고</w:t>
-            </w:r>
-          </w:p>
-        </w:tc>
-      </w:tr>
-    </w:tbl>
-    <w:p>
-      <w:pPr>
-        <w:widowControl/>
-        <w:jc w:val="left"/>
-        <w:rPr>
-          <w:rFonts w:ascii="맑은 고딕" w:eastAsia="맑은 고딕" w:hAnsi="맑은 고딕" w:cs="맑은 고딕"/>
-          <w:b/>
-          <w:bCs/>
-          <w:i/>
-          <w:iCs/>
-          <w:sz w:val="16"/>
-          <w:szCs w:val="16"/>
-          <w:lang w:eastAsia="ko-KR"/>
-        </w:rPr>
-      </w:pPr>
-    </w:p>
-    <w:p>
-      <w:pPr>
-        <w:widowControl/>
-        <w:jc w:val="left"/>
-        <w:rPr>
-          <w:rFonts w:ascii="맑은 고딕" w:eastAsia="맑은 고딕" w:hAnsi="맑은 고딕" w:cs="맑은 고딕"/>
-          <w:b/>
-          <w:bCs/>
-          <w:i/>
-          <w:iCs/>
-          <w:sz w:val="16"/>
-          <w:szCs w:val="16"/>
-          <w:lang w:eastAsia="ko-KR"/>
-        </w:rPr>
-      </w:pPr>
-      <w:r>
-        <w:rPr>
-          <w:rFonts w:ascii="맑은 고딕" w:eastAsia="맑은 고딕" w:hAnsi="맑은 고딕" w:cs="맑은 고딕"/>
-          <w:b/>
-          <w:bCs/>
-          <w:i/>
-          <w:iCs/>
-          <w:sz w:val="16"/>
-          <w:szCs w:val="16"/>
-          <w:lang w:eastAsia="ko-KR"/>
-        </w:rPr>
-        <w:br w:type="page"/>
-      </w:r>
-    </w:p>
-    <w:p>
-      <w:pPr>
-        <w:spacing w:line="360" w:lineRule="auto"/>
-        <w:rPr>
-          <w:rFonts w:ascii="맑은 고딕" w:eastAsia="맑은 고딕" w:hAnsi="맑은 고딕" w:cs="맑은 고딕"/>
-          <w:b/>
-          <w:bCs/>
-          <w:i/>
-          <w:iCs/>
-          <w:sz w:val="16"/>
-          <w:szCs w:val="16"/>
-          <w:lang w:eastAsia="ko-KR"/>
-        </w:rPr>
-      </w:pPr>
-      <w:r>
-        <w:rPr>
-          <w:rFonts w:ascii="맑은 고딕" w:eastAsia="맑은 고딕" w:hAnsi="맑은 고딕" w:cs="맑은 고딕" w:hint="eastAsia"/>
-          <w:b/>
-          <w:bCs/>
-          <w:i/>
-          <w:iCs/>
-          <w:sz w:val="16"/>
-          <w:szCs w:val="16"/>
-          <w:lang w:eastAsia="ko-KR"/>
-        </w:rPr>
-        <w:lastRenderedPageBreak/>
-        <w:t xml:space="preserve"># </w:t>
-      </w:r>
-      <w:r>
-        <w:rPr>
-          <w:rFonts w:ascii="맑은 고딕" w:eastAsia="맑은 고딕" w:hAnsi="맑은 고딕" w:cs="맑은 고딕"/>
-          <w:b/>
-          <w:bCs/>
-          <w:i/>
-          <w:iCs/>
-          <w:sz w:val="16"/>
-          <w:szCs w:val="16"/>
-          <w:lang w:eastAsia="ko-KR"/>
-        </w:rPr>
-        <w:t>SQL</w:t>
-      </w:r>
-    </w:p>
-    <w:tbl>
-      <w:tblPr>
-        <w:tblStyle w:val="a3"/>
-        <w:tblW w:w="0" w:type="auto"/>
-        <w:tblLook w:val="04A0" w:firstRow="1" w:lastRow="0" w:firstColumn="1" w:lastColumn="0" w:noHBand="0" w:noVBand="1"/>
-      </w:tblPr>
-      <w:tblGrid>
-        <w:gridCol w:w="8296"/>
-      </w:tblGrid>
-      <w:tr>
-        <w:tc>
-          <w:tcPr>
-            <w:tcW w:w="8522" w:type="dxa"/>
-          </w:tcPr>
-          <w:p>
-            <w:pPr>
-              <w:spacing w:line="360" w:lineRule="auto"/>
-              <w:rPr>
-                <w:rFonts w:ascii="맑은 고딕" w:eastAsia="맑은 고딕" w:hAnsi="맑은 고딕" w:cs="맑은 고딕"/>
-                <w:i/>
-                <w:iCs/>
-                <w:sz w:val="16"/>
-                <w:szCs w:val="16"/>
-                <w:lang w:eastAsia="ko-KR"/>
-              </w:rPr>
-            </w:pPr>
-            <w:r>
-              <w:rPr>
-                <w:rFonts w:ascii="맑은 고딕" w:eastAsia="맑은 고딕" w:hAnsi="맑은 고딕" w:cs="맑은 고딕" w:hint="eastAsia"/>
-                <w:b/>
-                <w:bCs/>
-                <w:i/>
-                <w:iCs/>
-                <w:sz w:val="16"/>
-                <w:szCs w:val="16"/>
-                <w:lang w:eastAsia="ko-KR"/>
-              </w:rPr>
-              <w:t>정보</w:t>
-            </w:r>
-          </w:p>
-        </w:tc>
-      </w:tr>
-      <w:tr>
-        <w:trPr>
-          <w:trHeight w:val="714"/>
-        </w:trPr>
-        <w:tc>
-          <w:tcPr>
-            <w:tcW w:w="8522" w:type="dxa"/>
-          </w:tcPr>
-          <w:p>
-            <w:pPr>
-              <w:spacing w:line="360" w:lineRule="auto"/>
-              <w:rPr>
-                <w:rFonts w:ascii="맑은 고딕" w:eastAsia="맑은 고딕" w:hAnsi="맑은 고딕" w:cs="맑은 고딕"/>
-                <w:i/>
-                <w:iCs/>
-                <w:sz w:val="16"/>
-                <w:szCs w:val="16"/>
-                <w:lang w:eastAsia="ko-KR"/>
-              </w:rPr>
-            </w:pPr>
-            <w:r>
-              <w:rPr>
-                <w:rFonts w:ascii="맑은 고딕" w:eastAsia="맑은 고딕" w:hAnsi="맑은 고딕" w:cs="맑은 고딕"/>
-                <w:i/>
-                <w:iCs/>
-                <w:sz w:val="16"/>
-                <w:szCs w:val="16"/>
-                <w:lang w:eastAsia="ko-KR"/>
-              </w:rPr>
-              <w:t xml:space="preserve">CREATE TABLE </w:t>
-            </w:r>
-            <w:r>
-              <w:rPr>
-                <w:rFonts w:ascii="맑은 고딕" w:eastAsia="맑은 고딕" w:hAnsi="맑은 고딕" w:cs="맑은 고딕" w:hint="eastAsia"/>
-                <w:i/>
-                <w:iCs/>
-                <w:sz w:val="16"/>
-                <w:szCs w:val="16"/>
-                <w:lang w:eastAsia="ko-KR"/>
-              </w:rPr>
-              <w:t>ERROR</w:t>
-            </w:r>
-            <w:r>
-              <w:rPr>
-                <w:rFonts w:ascii="맑은 고딕" w:eastAsia="맑은 고딕" w:hAnsi="맑은 고딕" w:cs="맑은 고딕" w:hint="eastAsia"/>
-                <w:i/>
-                <w:iCs/>
-                <w:sz w:val="16"/>
-                <w:szCs w:val="16"/>
-                <w:lang w:eastAsia="ko-KR"/>
-              </w:rPr>
-              <w:t>_LOG</w:t>
-            </w:r>
-          </w:p>
-          <w:p>
-            <w:pPr>
-              <w:spacing w:line="360" w:lineRule="auto"/>
-              <w:rPr>
-                <w:rFonts w:ascii="맑은 고딕" w:eastAsia="맑은 고딕" w:hAnsi="맑은 고딕" w:cs="맑은 고딕"/>
-                <w:i/>
-                <w:iCs/>
-                <w:sz w:val="16"/>
-                <w:szCs w:val="16"/>
-                <w:lang w:eastAsia="ko-KR"/>
-              </w:rPr>
-            </w:pPr>
-            <w:r>
-              <w:rPr>
-                <w:rFonts w:ascii="맑은 고딕" w:eastAsia="맑은 고딕" w:hAnsi="맑은 고딕" w:cs="맑은 고딕"/>
-                <w:i/>
-                <w:iCs/>
-                <w:sz w:val="16"/>
-                <w:szCs w:val="16"/>
-                <w:lang w:eastAsia="ko-KR"/>
-              </w:rPr>
-              <w:t>(</w:t>
-            </w:r>
-          </w:p>
-          <w:p>
-            <w:pPr>
-              <w:spacing w:line="360" w:lineRule="auto"/>
-              <w:ind w:leftChars="200" w:left="420"/>
-              <w:rPr>
-                <w:rFonts w:ascii="맑은 고딕" w:eastAsia="맑은 고딕" w:hAnsi="맑은 고딕" w:cs="맑은 고딕"/>
-                <w:i/>
-                <w:iCs/>
-                <w:sz w:val="16"/>
-                <w:szCs w:val="16"/>
-                <w:lang w:eastAsia="ko-KR"/>
-              </w:rPr>
-            </w:pPr>
-            <w:r>
-              <w:rPr>
-                <w:rFonts w:ascii="맑은 고딕" w:eastAsia="맑은 고딕" w:hAnsi="맑은 고딕" w:cs="맑은 고딕" w:hint="eastAsia"/>
-                <w:i/>
-                <w:iCs/>
-                <w:sz w:val="16"/>
-                <w:szCs w:val="16"/>
-                <w:lang w:eastAsia="ko-KR"/>
-              </w:rPr>
-              <w:t>EMP_IDX</w:t>
-            </w:r>
-            <w:r>
-              <w:rPr>
-                <w:rFonts w:ascii="맑은 고딕" w:eastAsia="맑은 고딕" w:hAnsi="맑은 고딕" w:cs="맑은 고딕"/>
-                <w:i/>
-                <w:iCs/>
-                <w:sz w:val="16"/>
-                <w:szCs w:val="16"/>
-                <w:lang w:eastAsia="ko-KR"/>
-              </w:rPr>
-              <w:t xml:space="preserve"> VARCHAR2(10),</w:t>
-            </w:r>
-          </w:p>
-          <w:p>
-            <w:pPr>
-              <w:spacing w:line="360" w:lineRule="auto"/>
-              <w:ind w:leftChars="200" w:left="420"/>
-              <w:rPr>
-                <w:rFonts w:ascii="맑은 고딕" w:eastAsia="맑은 고딕" w:hAnsi="맑은 고딕" w:cs="맑은 고딕"/>
-                <w:i/>
-                <w:iCs/>
-                <w:sz w:val="16"/>
-                <w:szCs w:val="16"/>
-                <w:lang w:eastAsia="ko-KR"/>
-              </w:rPr>
-            </w:pPr>
-            <w:r>
-              <w:rPr>
-                <w:rFonts w:ascii="맑은 고딕" w:eastAsia="맑은 고딕" w:hAnsi="맑은 고딕" w:cs="맑은 고딕" w:hint="eastAsia"/>
-                <w:i/>
-                <w:iCs/>
-                <w:sz w:val="16"/>
-                <w:szCs w:val="16"/>
-                <w:lang w:eastAsia="ko-KR"/>
-              </w:rPr>
-              <w:t>MAPPING_ID</w:t>
-            </w:r>
-            <w:r>
-              <w:rPr>
-                <w:rFonts w:ascii="맑은 고딕" w:eastAsia="맑은 고딕" w:hAnsi="맑은 고딕" w:cs="맑은 고딕"/>
-                <w:i/>
-                <w:iCs/>
-                <w:sz w:val="16"/>
-                <w:szCs w:val="16"/>
-                <w:lang w:eastAsia="ko-KR"/>
-              </w:rPr>
-              <w:t xml:space="preserve"> VARCHAR2(</w:t>
-            </w:r>
-            <w:r>
-              <w:rPr>
-                <w:rFonts w:ascii="맑은 고딕" w:eastAsia="맑은 고딕" w:hAnsi="맑은 고딕" w:cs="맑은 고딕" w:hint="eastAsia"/>
-                <w:i/>
-                <w:iCs/>
-                <w:sz w:val="16"/>
-                <w:szCs w:val="16"/>
-                <w:lang w:eastAsia="ko-KR"/>
-              </w:rPr>
-              <w:t>4</w:t>
-            </w:r>
-            <w:r>
-              <w:rPr>
-                <w:rFonts w:ascii="맑은 고딕" w:eastAsia="맑은 고딕" w:hAnsi="맑은 고딕" w:cs="맑은 고딕" w:hint="eastAsia"/>
-                <w:i/>
-                <w:iCs/>
-                <w:sz w:val="16"/>
-                <w:szCs w:val="16"/>
-                <w:lang w:eastAsia="ko-KR"/>
-              </w:rPr>
-              <w:t>0</w:t>
-            </w:r>
-            <w:r>
-              <w:rPr>
-                <w:rFonts w:ascii="맑은 고딕" w:eastAsia="맑은 고딕" w:hAnsi="맑은 고딕" w:cs="맑은 고딕"/>
-                <w:i/>
-                <w:iCs/>
-                <w:sz w:val="16"/>
-                <w:szCs w:val="16"/>
-                <w:lang w:eastAsia="ko-KR"/>
-              </w:rPr>
-              <w:t>),</w:t>
-            </w:r>
-          </w:p>
-          <w:p>
-            <w:pPr>
-              <w:spacing w:line="360" w:lineRule="auto"/>
-              <w:ind w:leftChars="200" w:left="420"/>
-              <w:rPr>
-                <w:rFonts w:ascii="맑은 고딕" w:eastAsia="맑은 고딕" w:hAnsi="맑은 고딕" w:cs="맑은 고딕"/>
-                <w:i/>
-                <w:iCs/>
-                <w:sz w:val="16"/>
-                <w:szCs w:val="16"/>
-                <w:lang w:eastAsia="ko-KR"/>
-              </w:rPr>
-            </w:pPr>
-            <w:r>
-              <w:rPr>
-                <w:rFonts w:ascii="맑은 고딕" w:eastAsia="맑은 고딕" w:hAnsi="맑은 고딕" w:cs="맑은 고딕" w:hint="eastAsia"/>
-                <w:i/>
-                <w:iCs/>
-                <w:sz w:val="16"/>
-                <w:szCs w:val="16"/>
-                <w:lang w:eastAsia="ko-KR"/>
-              </w:rPr>
-              <w:t>IP_ADDR VARCHAR2(</w:t>
-            </w:r>
-            <w:r>
-              <w:rPr>
-                <w:rFonts w:ascii="맑은 고딕" w:eastAsia="맑은 고딕" w:hAnsi="맑은 고딕" w:cs="맑은 고딕" w:hint="eastAsia"/>
-                <w:i/>
-                <w:iCs/>
-                <w:sz w:val="16"/>
-                <w:szCs w:val="16"/>
-                <w:lang w:eastAsia="ko-KR"/>
-              </w:rPr>
-              <w:t>2</w:t>
-            </w:r>
-            <w:r>
-              <w:rPr>
-                <w:rFonts w:ascii="맑은 고딕" w:eastAsia="맑은 고딕" w:hAnsi="맑은 고딕" w:cs="맑은 고딕" w:hint="eastAsia"/>
-                <w:i/>
-                <w:iCs/>
-                <w:sz w:val="16"/>
-                <w:szCs w:val="16"/>
-                <w:lang w:eastAsia="ko-KR"/>
-              </w:rPr>
-              <w:t>0),</w:t>
-            </w:r>
-          </w:p>
-          <w:p>
-            <w:pPr>
-              <w:spacing w:line="360" w:lineRule="auto"/>
-              <w:ind w:leftChars="200" w:left="420"/>
-              <w:rPr>
-                <w:rFonts w:ascii="맑은 고딕" w:eastAsia="맑은 고딕" w:hAnsi="맑은 고딕" w:cs="맑은 고딕"/>
-                <w:i/>
-                <w:iCs/>
-                <w:sz w:val="16"/>
-                <w:szCs w:val="16"/>
-                <w:lang w:eastAsia="ko-KR"/>
-              </w:rPr>
-            </w:pPr>
-            <w:r>
-              <w:rPr>
-                <w:rFonts w:ascii="맑은 고딕" w:eastAsia="맑은 고딕" w:hAnsi="맑은 고딕" w:cs="맑은 고딕" w:hint="eastAsia"/>
-                <w:i/>
-                <w:iCs/>
-                <w:sz w:val="16"/>
-                <w:szCs w:val="16"/>
-                <w:lang w:eastAsia="ko-KR"/>
-              </w:rPr>
-              <w:t>ERROR_MSG CLOB</w:t>
-            </w:r>
-            <w:r>
-              <w:rPr>
-                <w:rFonts w:ascii="맑은 고딕" w:eastAsia="맑은 고딕" w:hAnsi="맑은 고딕" w:cs="맑은 고딕"/>
-                <w:i/>
-                <w:iCs/>
-                <w:sz w:val="16"/>
-                <w:szCs w:val="16"/>
-                <w:lang w:eastAsia="ko-KR"/>
-              </w:rPr>
-              <w:t>,</w:t>
-            </w:r>
-          </w:p>
-          <w:p>
-            <w:pPr>
-              <w:spacing w:line="360" w:lineRule="auto"/>
-              <w:ind w:firstLine="420"/>
-              <w:rPr>
-                <w:rFonts w:ascii="맑은 고딕" w:eastAsia="맑은 고딕" w:hAnsi="맑은 고딕" w:cs="맑은 고딕"/>
-                <w:i/>
-                <w:iCs/>
-                <w:sz w:val="16"/>
-                <w:szCs w:val="16"/>
-                <w:lang w:eastAsia="ko-KR"/>
-              </w:rPr>
-            </w:pPr>
-            <w:r>
-              <w:rPr>
-                <w:rFonts w:ascii="맑은 고딕" w:eastAsia="맑은 고딕" w:hAnsi="맑은 고딕" w:cs="맑은 고딕" w:hint="eastAsia"/>
-                <w:i/>
-                <w:iCs/>
-                <w:sz w:val="16"/>
-                <w:szCs w:val="16"/>
-                <w:lang w:eastAsia="ko-KR"/>
-              </w:rPr>
-              <w:t xml:space="preserve">REG_DT </w:t>
-            </w:r>
-            <w:r>
-              <w:rPr>
-                <w:rFonts w:ascii="맑은 고딕" w:eastAsia="맑은 고딕" w:hAnsi="맑은 고딕" w:cs="맑은 고딕"/>
-                <w:i/>
-                <w:iCs/>
-                <w:sz w:val="16"/>
-                <w:szCs w:val="16"/>
-                <w:lang w:eastAsia="ko-KR"/>
-              </w:rPr>
-              <w:t>VARCHAR2(10),</w:t>
-            </w:r>
-          </w:p>
-          <w:p>
-            <w:pPr>
-              <w:spacing w:line="360" w:lineRule="auto"/>
-              <w:ind w:firstLine="420"/>
-              <w:rPr>
-                <w:rFonts w:ascii="맑은 고딕" w:eastAsia="맑은 고딕" w:hAnsi="맑은 고딕" w:cs="맑은 고딕"/>
-                <w:i/>
-                <w:iCs/>
-                <w:sz w:val="16"/>
-                <w:szCs w:val="16"/>
-                <w:lang w:eastAsia="ko-KR"/>
-              </w:rPr>
-            </w:pPr>
-            <w:r>
-              <w:rPr>
-                <w:rFonts w:ascii="맑은 고딕" w:eastAsia="맑은 고딕" w:hAnsi="맑은 고딕" w:cs="맑은 고딕" w:hint="eastAsia"/>
-                <w:i/>
-                <w:iCs/>
-                <w:sz w:val="16"/>
-                <w:szCs w:val="16"/>
-                <w:lang w:eastAsia="ko-KR"/>
-              </w:rPr>
-              <w:t xml:space="preserve">REG_TM </w:t>
-            </w:r>
-            <w:r>
-              <w:rPr>
-                <w:rFonts w:ascii="맑은 고딕" w:eastAsia="맑은 고딕" w:hAnsi="맑은 고딕" w:cs="맑은 고딕"/>
-                <w:i/>
-                <w:iCs/>
-                <w:sz w:val="16"/>
-                <w:szCs w:val="16"/>
-                <w:lang w:eastAsia="ko-KR"/>
-              </w:rPr>
-              <w:t>VARCHAR2(10),</w:t>
-            </w:r>
-          </w:p>
-          <w:p>
-            <w:pPr>
-              <w:spacing w:line="360" w:lineRule="auto"/>
-              <w:ind w:firstLine="420"/>
-              <w:rPr>
-                <w:rFonts w:ascii="맑은 고딕" w:eastAsia="맑은 고딕" w:hAnsi="맑은 고딕" w:cs="맑은 고딕"/>
-                <w:i/>
-                <w:iCs/>
-                <w:sz w:val="16"/>
-                <w:szCs w:val="16"/>
-                <w:lang w:eastAsia="ko-KR"/>
-              </w:rPr>
-            </w:pPr>
-            <w:r>
-              <w:rPr>
-                <w:rFonts w:ascii="맑은 고딕" w:eastAsia="맑은 고딕" w:hAnsi="맑은 고딕" w:cs="맑은 고딕" w:hint="eastAsia"/>
-                <w:i/>
-                <w:iCs/>
-                <w:sz w:val="16"/>
-                <w:szCs w:val="16"/>
-                <w:lang w:eastAsia="ko-KR"/>
-              </w:rPr>
-              <w:t>USE_YN VARCHAR2(1),</w:t>
-            </w:r>
-          </w:p>
-          <w:p>
-            <w:pPr>
-              <w:spacing w:line="360" w:lineRule="auto"/>
-              <w:ind w:firstLine="420"/>
-              <w:rPr>
-                <w:rFonts w:ascii="맑은 고딕" w:eastAsia="맑은 고딕" w:hAnsi="맑은 고딕" w:cs="맑은 고딕"/>
-                <w:i/>
-                <w:iCs/>
-                <w:sz w:val="16"/>
-                <w:szCs w:val="16"/>
-                <w:lang w:eastAsia="ko-KR"/>
-              </w:rPr>
-            </w:pPr>
-            <w:r>
-              <w:rPr>
-                <w:rFonts w:ascii="맑은 고딕" w:eastAsia="맑은 고딕" w:hAnsi="맑은 고딕" w:cs="맑은 고딕"/>
-                <w:i/>
-                <w:iCs/>
-                <w:sz w:val="16"/>
-                <w:szCs w:val="16"/>
-                <w:lang w:eastAsia="ko-KR"/>
-              </w:rPr>
-              <w:t>DISP_ORDER</w:t>
-            </w:r>
-            <w:r>
-              <w:rPr>
-                <w:rFonts w:ascii="맑은 고딕" w:eastAsia="맑은 고딕" w:hAnsi="맑은 고딕" w:cs="맑은 고딕" w:hint="eastAsia"/>
-                <w:i/>
-                <w:iCs/>
-                <w:sz w:val="16"/>
-                <w:szCs w:val="16"/>
-                <w:lang w:eastAsia="ko-KR"/>
-              </w:rPr>
-              <w:t xml:space="preserve"> </w:t>
-            </w:r>
-            <w:r>
-              <w:rPr>
-                <w:rFonts w:ascii="맑은 고딕" w:eastAsia="맑은 고딕" w:hAnsi="맑은 고딕" w:cs="맑은 고딕" w:hint="eastAsia"/>
-                <w:i/>
-                <w:iCs/>
-                <w:sz w:val="16"/>
-                <w:szCs w:val="16"/>
-                <w:lang w:eastAsia="ko-KR"/>
-              </w:rPr>
-              <w:t>VARCHAR2</w:t>
-            </w:r>
-            <w:r>
-              <w:rPr>
-                <w:rFonts w:ascii="맑은 고딕" w:eastAsia="맑은 고딕" w:hAnsi="맑은 고딕" w:cs="맑은 고딕"/>
-                <w:i/>
-                <w:iCs/>
-                <w:sz w:val="16"/>
-                <w:szCs w:val="16"/>
-                <w:lang w:eastAsia="ko-KR"/>
-              </w:rPr>
-              <w:t>(</w:t>
-            </w:r>
-            <w:r>
-              <w:rPr>
-                <w:rFonts w:ascii="맑은 고딕" w:eastAsia="맑은 고딕" w:hAnsi="맑은 고딕" w:cs="맑은 고딕" w:hint="eastAsia"/>
-                <w:i/>
-                <w:iCs/>
-                <w:sz w:val="16"/>
-                <w:szCs w:val="16"/>
-                <w:lang w:eastAsia="ko-KR"/>
-              </w:rPr>
-              <w:t>10</w:t>
-            </w:r>
-            <w:r>
-              <w:rPr>
-                <w:rFonts w:ascii="맑은 고딕" w:eastAsia="맑은 고딕" w:hAnsi="맑은 고딕" w:cs="맑은 고딕"/>
-                <w:i/>
-                <w:iCs/>
-                <w:sz w:val="16"/>
-                <w:szCs w:val="16"/>
-                <w:lang w:eastAsia="ko-KR"/>
-              </w:rPr>
-              <w:t>),</w:t>
-            </w:r>
-          </w:p>
-          <w:p>
-            <w:pPr>
-              <w:spacing w:line="360" w:lineRule="auto"/>
-              <w:ind w:firstLine="420"/>
-              <w:rPr>
-                <w:rFonts w:ascii="맑은 고딕" w:eastAsia="맑은 고딕" w:hAnsi="맑은 고딕" w:cs="맑은 고딕"/>
-                <w:i/>
-                <w:iCs/>
-                <w:sz w:val="16"/>
-                <w:szCs w:val="16"/>
-                <w:lang w:eastAsia="ko-KR"/>
-              </w:rPr>
-            </w:pPr>
-            <w:r>
-              <w:rPr>
-                <w:rFonts w:ascii="맑은 고딕" w:eastAsia="맑은 고딕" w:hAnsi="맑은 고딕" w:cs="맑은 고딕" w:hint="eastAsia"/>
-                <w:i/>
-                <w:iCs/>
-                <w:sz w:val="16"/>
-                <w:szCs w:val="16"/>
-                <w:lang w:eastAsia="ko-KR"/>
-              </w:rPr>
-              <w:t>R</w:t>
-            </w:r>
-            <w:r>
-              <w:rPr>
-                <w:rFonts w:ascii="맑은 고딕" w:eastAsia="맑은 고딕" w:hAnsi="맑은 고딕" w:cs="맑은 고딕"/>
-                <w:i/>
-                <w:iCs/>
-                <w:sz w:val="16"/>
-                <w:szCs w:val="16"/>
-                <w:lang w:eastAsia="ko-KR"/>
-              </w:rPr>
-              <w:t>EMARK VARCHAR2(</w:t>
-            </w:r>
-            <w:r>
-              <w:rPr>
-                <w:rFonts w:ascii="맑은 고딕" w:eastAsia="맑은 고딕" w:hAnsi="맑은 고딕" w:cs="맑은 고딕" w:hint="eastAsia"/>
-                <w:i/>
-                <w:iCs/>
-                <w:sz w:val="16"/>
-                <w:szCs w:val="16"/>
-                <w:lang w:eastAsia="ko-KR"/>
-              </w:rPr>
-              <w:t>2</w:t>
-            </w:r>
-            <w:r>
-              <w:rPr>
-                <w:rFonts w:ascii="맑은 고딕" w:eastAsia="맑은 고딕" w:hAnsi="맑은 고딕" w:cs="맑은 고딕"/>
-                <w:i/>
-                <w:iCs/>
-                <w:sz w:val="16"/>
-                <w:szCs w:val="16"/>
-                <w:lang w:eastAsia="ko-KR"/>
-              </w:rPr>
-              <w:t>000)</w:t>
-            </w:r>
-          </w:p>
-          <w:p>
-            <w:pPr>
-              <w:spacing w:line="360" w:lineRule="auto"/>
-              <w:rPr>
-                <w:rFonts w:ascii="맑은 고딕" w:eastAsia="맑은 고딕" w:hAnsi="맑은 고딕" w:cs="맑은 고딕"/>
-                <w:i/>
-                <w:iCs/>
-                <w:sz w:val="16"/>
-                <w:szCs w:val="16"/>
-                <w:lang w:eastAsia="ko-KR"/>
-              </w:rPr>
-            </w:pPr>
-            <w:r>
-              <w:rPr>
-                <w:rFonts w:ascii="맑은 고딕" w:eastAsia="맑은 고딕" w:hAnsi="맑은 고딕" w:cs="맑은 고딕"/>
-                <w:i/>
-                <w:iCs/>
-                <w:sz w:val="16"/>
-                <w:szCs w:val="16"/>
-                <w:lang w:eastAsia="ko-KR"/>
-              </w:rPr>
-              <w:t>);</w:t>
-            </w:r>
-          </w:p>
-        </w:tc>
-      </w:tr>
-    </w:tbl>
-    <w:p>
-      <w:pPr>
-        <w:widowControl/>
-        <w:jc w:val="left"/>
-        <w:rPr>
-          <w:rFonts w:ascii="맑은 고딕" w:eastAsia="맑은 고딕" w:hAnsi="맑은 고딕" w:cs="맑은 고딕"/>
-          <w:i/>
-          <w:iCs/>
-          <w:sz w:val="16"/>
-          <w:szCs w:val="16"/>
-          <w:lang w:eastAsia="ko-KR"/>
-        </w:rPr>
-      </w:pPr>
-    </w:p>
-    <w:p>
-      <w:pPr>
-        <w:widowControl/>
-        <w:jc w:val="left"/>
-        <w:rPr>
-          <w:rFonts w:ascii="맑은 고딕" w:eastAsia="맑은 고딕" w:hAnsi="맑은 고딕" w:cs="맑은 고딕"/>
-          <w:i/>
-          <w:iCs/>
-          <w:sz w:val="16"/>
-          <w:szCs w:val="16"/>
-          <w:lang w:eastAsia="ko-KR"/>
-        </w:rPr>
-      </w:pPr>
-      <w:r>
-        <w:rPr>
-          <w:rFonts w:ascii="맑은 고딕" w:eastAsia="맑은 고딕" w:hAnsi="맑은 고딕" w:cs="맑은 고딕"/>
           <w:i/>
           <w:iCs/>
           <w:sz w:val="16"/>

</xml_diff>